<commit_message>
KL: ajout du guide d'installation dans le rapport
</commit_message>
<xml_diff>
--- a/tp5/rapport.docx
+++ b/tp5/rapport.docx
@@ -484,6 +484,13 @@
       </w:r>
     </w:p>
     <w:p>
+      <w:pPr>
+        <w:pStyle w:val="ListParagraph"/>
+        <w:numPr>
+          <w:ilvl w:val="0"/>
+          <w:numId w:val="2"/>
+        </w:numPr>
+      </w:pPr>
       <w:r>
         <w:t>À l’aide de pgAdmin, veuillez créer un serveur nommée ‘’</w:t>
       </w:r>
@@ -493,11 +500,730 @@
       <w:r>
         <w:t>’’.</w:t>
       </w:r>
+    </w:p>
+    <w:p>
+      <w:r>
+        <w:rPr>
+          <w:noProof/>
+          <w:lang w:val="en-US" w:eastAsia="zh-CN"/>
+        </w:rPr>
+        <w:lastRenderedPageBreak/>
+        <w:drawing>
+          <wp:inline distT="0" distB="0" distL="0" distR="0" wp14:anchorId="27B55D31" wp14:editId="128B797D">
+            <wp:extent cx="5875361" cy="3304891"/>
+            <wp:effectExtent l="0" t="0" r="0" b="0"/>
+            <wp:docPr id="9" name="Picture 9"/>
+            <wp:cNvGraphicFramePr>
+              <a:graphicFrameLocks xmlns:a="http://schemas.openxmlformats.org/drawingml/2006/main" noChangeAspect="1"/>
+            </wp:cNvGraphicFramePr>
+            <a:graphic xmlns:a="http://schemas.openxmlformats.org/drawingml/2006/main">
+              <a:graphicData uri="http://schemas.openxmlformats.org/drawingml/2006/picture">
+                <pic:pic xmlns:pic="http://schemas.openxmlformats.org/drawingml/2006/picture">
+                  <pic:nvPicPr>
+                    <pic:cNvPr id="0" name="Picture 1"/>
+                    <pic:cNvPicPr>
+                      <a:picLocks noChangeAspect="1" noChangeArrowheads="1"/>
+                    </pic:cNvPicPr>
+                  </pic:nvPicPr>
+                  <pic:blipFill>
+                    <a:blip r:embed="rId9" cstate="print">
+                      <a:extLst>
+                        <a:ext uri="{28A0092B-C50C-407E-A947-70E740481C1C}">
+                          <a14:useLocalDpi xmlns:a14="http://schemas.microsoft.com/office/drawing/2010/main" val="0"/>
+                        </a:ext>
+                      </a:extLst>
+                    </a:blip>
+                    <a:srcRect/>
+                    <a:stretch>
+                      <a:fillRect/>
+                    </a:stretch>
+                  </pic:blipFill>
+                  <pic:spPr bwMode="auto">
+                    <a:xfrm>
+                      <a:off x="0" y="0"/>
+                      <a:ext cx="5890259" cy="3313271"/>
+                    </a:xfrm>
+                    <a:prstGeom prst="rect">
+                      <a:avLst/>
+                    </a:prstGeom>
+                    <a:noFill/>
+                    <a:ln>
+                      <a:noFill/>
+                    </a:ln>
+                  </pic:spPr>
+                </pic:pic>
+              </a:graphicData>
+            </a:graphic>
+          </wp:inline>
+        </w:drawing>
+      </w:r>
+    </w:p>
+    <w:p/>
+    <w:p>
+      <w:r>
+        <w:rPr>
+          <w:noProof/>
+          <w:lang w:val="en-US" w:eastAsia="zh-CN"/>
+        </w:rPr>
+        <w:drawing>
+          <wp:inline distT="0" distB="0" distL="0" distR="0" wp14:anchorId="5AFF2984" wp14:editId="447284F5">
+            <wp:extent cx="5943600" cy="3343275"/>
+            <wp:effectExtent l="0" t="0" r="0" b="9525"/>
+            <wp:docPr id="1" name="Picture 1"/>
+            <wp:cNvGraphicFramePr>
+              <a:graphicFrameLocks xmlns:a="http://schemas.openxmlformats.org/drawingml/2006/main" noChangeAspect="1"/>
+            </wp:cNvGraphicFramePr>
+            <a:graphic xmlns:a="http://schemas.openxmlformats.org/drawingml/2006/main">
+              <a:graphicData uri="http://schemas.openxmlformats.org/drawingml/2006/picture">
+                <pic:pic xmlns:pic="http://schemas.openxmlformats.org/drawingml/2006/picture">
+                  <pic:nvPicPr>
+                    <pic:cNvPr id="1" name=""/>
+                    <pic:cNvPicPr/>
+                  </pic:nvPicPr>
+                  <pic:blipFill>
+                    <a:blip r:embed="rId10"/>
+                    <a:stretch>
+                      <a:fillRect/>
+                    </a:stretch>
+                  </pic:blipFill>
+                  <pic:spPr>
+                    <a:xfrm>
+                      <a:off x="0" y="0"/>
+                      <a:ext cx="5943600" cy="3343275"/>
+                    </a:xfrm>
+                    <a:prstGeom prst="rect">
+                      <a:avLst/>
+                    </a:prstGeom>
+                  </pic:spPr>
+                </pic:pic>
+              </a:graphicData>
+            </a:graphic>
+          </wp:inline>
+        </w:drawing>
+      </w:r>
+    </w:p>
+    <w:p/>
+    <w:p>
+      <w:r>
+        <w:t>2) Veuillez créer un usager nommé ‘admin’’ dans l’onglet ‘’General’’ avec le mot de passe ‘’admin’’ dans le champ ‘’password’’ de l’onglet ‘’Definition’’</w:t>
+      </w:r>
+      <w:r>
+        <w:t xml:space="preserve">. </w:t>
+      </w:r>
+    </w:p>
+    <w:p/>
+    <w:p>
+      <w:r>
+        <w:rPr>
+          <w:noProof/>
+          <w:lang w:val="en-US" w:eastAsia="zh-CN"/>
+        </w:rPr>
+        <w:lastRenderedPageBreak/>
+        <w:drawing>
+          <wp:inline distT="0" distB="0" distL="0" distR="0" wp14:anchorId="6747417F" wp14:editId="6609E199">
+            <wp:extent cx="5943600" cy="3343275"/>
+            <wp:effectExtent l="0" t="0" r="0" b="9525"/>
+            <wp:docPr id="12" name="Picture 12"/>
+            <wp:cNvGraphicFramePr>
+              <a:graphicFrameLocks xmlns:a="http://schemas.openxmlformats.org/drawingml/2006/main" noChangeAspect="1"/>
+            </wp:cNvGraphicFramePr>
+            <a:graphic xmlns:a="http://schemas.openxmlformats.org/drawingml/2006/main">
+              <a:graphicData uri="http://schemas.openxmlformats.org/drawingml/2006/picture">
+                <pic:pic xmlns:pic="http://schemas.openxmlformats.org/drawingml/2006/picture">
+                  <pic:nvPicPr>
+                    <pic:cNvPr id="1" name=""/>
+                    <pic:cNvPicPr/>
+                  </pic:nvPicPr>
+                  <pic:blipFill>
+                    <a:blip r:embed="rId11"/>
+                    <a:stretch>
+                      <a:fillRect/>
+                    </a:stretch>
+                  </pic:blipFill>
+                  <pic:spPr>
+                    <a:xfrm>
+                      <a:off x="0" y="0"/>
+                      <a:ext cx="5943600" cy="3343275"/>
+                    </a:xfrm>
+                    <a:prstGeom prst="rect">
+                      <a:avLst/>
+                    </a:prstGeom>
+                  </pic:spPr>
+                </pic:pic>
+              </a:graphicData>
+            </a:graphic>
+          </wp:inline>
+        </w:drawing>
+      </w:r>
+    </w:p>
+    <w:p>
+      <w:r>
+        <w:rPr>
+          <w:noProof/>
+          <w:lang w:val="en-US" w:eastAsia="zh-CN"/>
+        </w:rPr>
+        <w:drawing>
+          <wp:inline distT="0" distB="0" distL="0" distR="0" wp14:anchorId="71DC7685" wp14:editId="7873955F">
+            <wp:extent cx="5943600" cy="3339465"/>
+            <wp:effectExtent l="0" t="0" r="0" b="0"/>
+            <wp:docPr id="10" name="Picture 10"/>
+            <wp:cNvGraphicFramePr>
+              <a:graphicFrameLocks xmlns:a="http://schemas.openxmlformats.org/drawingml/2006/main" noChangeAspect="1"/>
+            </wp:cNvGraphicFramePr>
+            <a:graphic xmlns:a="http://schemas.openxmlformats.org/drawingml/2006/main">
+              <a:graphicData uri="http://schemas.openxmlformats.org/drawingml/2006/picture">
+                <pic:pic xmlns:pic="http://schemas.openxmlformats.org/drawingml/2006/picture">
+                  <pic:nvPicPr>
+                    <pic:cNvPr id="0" name="Picture 2"/>
+                    <pic:cNvPicPr>
+                      <a:picLocks noChangeAspect="1" noChangeArrowheads="1"/>
+                    </pic:cNvPicPr>
+                  </pic:nvPicPr>
+                  <pic:blipFill>
+                    <a:blip r:embed="rId12" cstate="print">
+                      <a:extLst>
+                        <a:ext uri="{28A0092B-C50C-407E-A947-70E740481C1C}">
+                          <a14:useLocalDpi xmlns:a14="http://schemas.microsoft.com/office/drawing/2010/main" val="0"/>
+                        </a:ext>
+                      </a:extLst>
+                    </a:blip>
+                    <a:srcRect/>
+                    <a:stretch>
+                      <a:fillRect/>
+                    </a:stretch>
+                  </pic:blipFill>
+                  <pic:spPr bwMode="auto">
+                    <a:xfrm>
+                      <a:off x="0" y="0"/>
+                      <a:ext cx="5943600" cy="3339465"/>
+                    </a:xfrm>
+                    <a:prstGeom prst="rect">
+                      <a:avLst/>
+                    </a:prstGeom>
+                    <a:noFill/>
+                    <a:ln>
+                      <a:noFill/>
+                    </a:ln>
+                  </pic:spPr>
+                </pic:pic>
+              </a:graphicData>
+            </a:graphic>
+          </wp:inline>
+        </w:drawing>
+      </w:r>
+    </w:p>
+    <w:p>
+      <w:r>
+        <w:rPr>
+          <w:noProof/>
+          <w:lang w:val="en-US" w:eastAsia="zh-CN"/>
+        </w:rPr>
+        <w:lastRenderedPageBreak/>
+        <w:drawing>
+          <wp:inline distT="0" distB="0" distL="0" distR="0" wp14:anchorId="6DB43034" wp14:editId="4BA11543">
+            <wp:extent cx="5943600" cy="3343275"/>
+            <wp:effectExtent l="0" t="0" r="0" b="9525"/>
+            <wp:docPr id="11" name="Picture 11"/>
+            <wp:cNvGraphicFramePr>
+              <a:graphicFrameLocks xmlns:a="http://schemas.openxmlformats.org/drawingml/2006/main" noChangeAspect="1"/>
+            </wp:cNvGraphicFramePr>
+            <a:graphic xmlns:a="http://schemas.openxmlformats.org/drawingml/2006/main">
+              <a:graphicData uri="http://schemas.openxmlformats.org/drawingml/2006/picture">
+                <pic:pic xmlns:pic="http://schemas.openxmlformats.org/drawingml/2006/picture">
+                  <pic:nvPicPr>
+                    <pic:cNvPr id="1" name=""/>
+                    <pic:cNvPicPr/>
+                  </pic:nvPicPr>
+                  <pic:blipFill>
+                    <a:blip r:embed="rId13"/>
+                    <a:stretch>
+                      <a:fillRect/>
+                    </a:stretch>
+                  </pic:blipFill>
+                  <pic:spPr>
+                    <a:xfrm>
+                      <a:off x="0" y="0"/>
+                      <a:ext cx="5943600" cy="3343275"/>
+                    </a:xfrm>
+                    <a:prstGeom prst="rect">
+                      <a:avLst/>
+                    </a:prstGeom>
+                  </pic:spPr>
+                </pic:pic>
+              </a:graphicData>
+            </a:graphic>
+          </wp:inline>
+        </w:drawing>
+      </w:r>
+    </w:p>
+    <w:p/>
+    <w:p>
+      <w:r>
+        <w:t>Assurez-vous que l’usager ‘’admin’’ ait les droits suivants dans l’onglet ‘’Privileges’’ lors de la création de l’usager.</w:t>
+      </w:r>
+    </w:p>
+    <w:p>
+      <w:r>
+        <w:rPr>
+          <w:noProof/>
+          <w:lang w:val="en-US" w:eastAsia="zh-CN"/>
+        </w:rPr>
+        <w:drawing>
+          <wp:inline distT="0" distB="0" distL="0" distR="0" wp14:anchorId="5FB4DDFD" wp14:editId="7D4C7359">
+            <wp:extent cx="5943600" cy="3343275"/>
+            <wp:effectExtent l="0" t="0" r="0" b="9525"/>
+            <wp:docPr id="14" name="Picture 14"/>
+            <wp:cNvGraphicFramePr>
+              <a:graphicFrameLocks xmlns:a="http://schemas.openxmlformats.org/drawingml/2006/main" noChangeAspect="1"/>
+            </wp:cNvGraphicFramePr>
+            <a:graphic xmlns:a="http://schemas.openxmlformats.org/drawingml/2006/main">
+              <a:graphicData uri="http://schemas.openxmlformats.org/drawingml/2006/picture">
+                <pic:pic xmlns:pic="http://schemas.openxmlformats.org/drawingml/2006/picture">
+                  <pic:nvPicPr>
+                    <pic:cNvPr id="1" name=""/>
+                    <pic:cNvPicPr/>
+                  </pic:nvPicPr>
+                  <pic:blipFill>
+                    <a:blip r:embed="rId14"/>
+                    <a:stretch>
+                      <a:fillRect/>
+                    </a:stretch>
+                  </pic:blipFill>
+                  <pic:spPr>
+                    <a:xfrm>
+                      <a:off x="0" y="0"/>
+                      <a:ext cx="5943600" cy="3343275"/>
+                    </a:xfrm>
+                    <a:prstGeom prst="rect">
+                      <a:avLst/>
+                    </a:prstGeom>
+                  </pic:spPr>
+                </pic:pic>
+              </a:graphicData>
+            </a:graphic>
+          </wp:inline>
+        </w:drawing>
+      </w:r>
+    </w:p>
+    <w:p>
+      <w:r>
+        <w:t>4)</w:t>
+      </w:r>
+      <w:r>
+        <w:t xml:space="preserve"> Ouvrez le dossier contenant l’application dans visual studio code. Ouvrez ensuite deux terminal dans les répertoires suivants : </w:t>
+      </w:r>
+    </w:p>
+    <w:p>
+      <w:r>
+        <w:lastRenderedPageBreak/>
+        <w:t>1) /client/</w:t>
+      </w:r>
+    </w:p>
+    <w:p>
+      <w:r>
+        <w:t>2)/server/</w:t>
+      </w:r>
+    </w:p>
+    <w:p>
+      <w:r>
+        <w:t>Entrez ensuite l’instruction ‘’npm run start’’ dans les deux terminal.</w:t>
+      </w:r>
+    </w:p>
+    <w:p>
+      <w:r>
+        <w:rPr>
+          <w:noProof/>
+          <w:lang w:val="en-US" w:eastAsia="zh-CN"/>
+        </w:rPr>
+        <w:drawing>
+          <wp:inline distT="0" distB="0" distL="0" distR="0" wp14:anchorId="55C667E2" wp14:editId="178F9BA3">
+            <wp:extent cx="5943600" cy="3343275"/>
+            <wp:effectExtent l="0" t="0" r="0" b="9525"/>
+            <wp:docPr id="15" name="Picture 15"/>
+            <wp:cNvGraphicFramePr>
+              <a:graphicFrameLocks xmlns:a="http://schemas.openxmlformats.org/drawingml/2006/main" noChangeAspect="1"/>
+            </wp:cNvGraphicFramePr>
+            <a:graphic xmlns:a="http://schemas.openxmlformats.org/drawingml/2006/main">
+              <a:graphicData uri="http://schemas.openxmlformats.org/drawingml/2006/picture">
+                <pic:pic xmlns:pic="http://schemas.openxmlformats.org/drawingml/2006/picture">
+                  <pic:nvPicPr>
+                    <pic:cNvPr id="1" name=""/>
+                    <pic:cNvPicPr/>
+                  </pic:nvPicPr>
+                  <pic:blipFill>
+                    <a:blip r:embed="rId15"/>
+                    <a:stretch>
+                      <a:fillRect/>
+                    </a:stretch>
+                  </pic:blipFill>
+                  <pic:spPr>
+                    <a:xfrm>
+                      <a:off x="0" y="0"/>
+                      <a:ext cx="5943600" cy="3343275"/>
+                    </a:xfrm>
+                    <a:prstGeom prst="rect">
+                      <a:avLst/>
+                    </a:prstGeom>
+                  </pic:spPr>
+                </pic:pic>
+              </a:graphicData>
+            </a:graphic>
+          </wp:inline>
+        </w:drawing>
+      </w:r>
+    </w:p>
+    <w:p>
+      <w:r>
+        <w:t>Si aucune page ne s’ouvre automatiquement, veuillez ensuite naviguer à l’adresse suivante : ‘‘</w:t>
+      </w:r>
+      <w:r>
+        <w:t>http://localhost:4200/</w:t>
+      </w:r>
+      <w:r>
+        <w:t>’’</w:t>
+      </w:r>
+    </w:p>
+    <w:p>
+      <w:r>
+        <w:rPr>
+          <w:noProof/>
+          <w:lang w:val="en-US" w:eastAsia="zh-CN"/>
+        </w:rPr>
+        <w:drawing>
+          <wp:inline distT="0" distB="0" distL="0" distR="0" wp14:anchorId="191A51E7" wp14:editId="46D164BE">
+            <wp:extent cx="5943600" cy="3238500"/>
+            <wp:effectExtent l="0" t="0" r="0" b="0"/>
+            <wp:docPr id="16" name="Picture 16"/>
+            <wp:cNvGraphicFramePr>
+              <a:graphicFrameLocks xmlns:a="http://schemas.openxmlformats.org/drawingml/2006/main" noChangeAspect="1"/>
+            </wp:cNvGraphicFramePr>
+            <a:graphic xmlns:a="http://schemas.openxmlformats.org/drawingml/2006/main">
+              <a:graphicData uri="http://schemas.openxmlformats.org/drawingml/2006/picture">
+                <pic:pic xmlns:pic="http://schemas.openxmlformats.org/drawingml/2006/picture">
+                  <pic:nvPicPr>
+                    <pic:cNvPr id="0" name="Picture 3"/>
+                    <pic:cNvPicPr>
+                      <a:picLocks noChangeAspect="1" noChangeArrowheads="1"/>
+                    </pic:cNvPicPr>
+                  </pic:nvPicPr>
+                  <pic:blipFill>
+                    <a:blip r:embed="rId16" cstate="print">
+                      <a:extLst>
+                        <a:ext uri="{28A0092B-C50C-407E-A947-70E740481C1C}">
+                          <a14:useLocalDpi xmlns:a14="http://schemas.microsoft.com/office/drawing/2010/main" val="0"/>
+                        </a:ext>
+                      </a:extLst>
+                    </a:blip>
+                    <a:srcRect/>
+                    <a:stretch>
+                      <a:fillRect/>
+                    </a:stretch>
+                  </pic:blipFill>
+                  <pic:spPr bwMode="auto">
+                    <a:xfrm>
+                      <a:off x="0" y="0"/>
+                      <a:ext cx="5943600" cy="3238500"/>
+                    </a:xfrm>
+                    <a:prstGeom prst="rect">
+                      <a:avLst/>
+                    </a:prstGeom>
+                    <a:noFill/>
+                    <a:ln>
+                      <a:noFill/>
+                    </a:ln>
+                  </pic:spPr>
+                </pic:pic>
+              </a:graphicData>
+            </a:graphic>
+          </wp:inline>
+        </w:drawing>
+      </w:r>
+    </w:p>
+    <w:p>
+      <w:r>
+        <w:lastRenderedPageBreak/>
+        <w:t xml:space="preserve">Si vous utilisez la base de données pour la première fois, il est nécessaire d’appuyer sur le bouton ‘’Create Database’’ pour créer la base de données. </w:t>
+      </w:r>
+    </w:p>
+    <w:p>
+      <w:r>
+        <w:t>Le bouton ‘’Get Animals’’ permet alors de présenter l’entièreté des animaux se retrouvant dans la base de données.</w:t>
+      </w:r>
+    </w:p>
+    <w:p>
+      <w:r>
+        <w:rPr>
+          <w:noProof/>
+          <w:lang w:val="en-US" w:eastAsia="zh-CN"/>
+        </w:rPr>
+        <w:drawing>
+          <wp:inline distT="0" distB="0" distL="0" distR="0" wp14:anchorId="267847B1" wp14:editId="27B35217">
+            <wp:extent cx="5943600" cy="3343275"/>
+            <wp:effectExtent l="0" t="0" r="0" b="9525"/>
+            <wp:docPr id="17" name="Picture 17"/>
+            <wp:cNvGraphicFramePr>
+              <a:graphicFrameLocks xmlns:a="http://schemas.openxmlformats.org/drawingml/2006/main" noChangeAspect="1"/>
+            </wp:cNvGraphicFramePr>
+            <a:graphic xmlns:a="http://schemas.openxmlformats.org/drawingml/2006/main">
+              <a:graphicData uri="http://schemas.openxmlformats.org/drawingml/2006/picture">
+                <pic:pic xmlns:pic="http://schemas.openxmlformats.org/drawingml/2006/picture">
+                  <pic:nvPicPr>
+                    <pic:cNvPr id="1" name=""/>
+                    <pic:cNvPicPr/>
+                  </pic:nvPicPr>
+                  <pic:blipFill>
+                    <a:blip r:embed="rId17"/>
+                    <a:stretch>
+                      <a:fillRect/>
+                    </a:stretch>
+                  </pic:blipFill>
+                  <pic:spPr>
+                    <a:xfrm>
+                      <a:off x="0" y="0"/>
+                      <a:ext cx="5943600" cy="3343275"/>
+                    </a:xfrm>
+                    <a:prstGeom prst="rect">
+                      <a:avLst/>
+                    </a:prstGeom>
+                  </pic:spPr>
+                </pic:pic>
+              </a:graphicData>
+            </a:graphic>
+          </wp:inline>
+        </w:drawing>
+      </w:r>
+    </w:p>
+    <w:p/>
+    <w:p>
+      <w:r>
+        <w:t xml:space="preserve">Il est également possible de naviguer dans l’application web à l’aide des onglets se retrouvant dans le haut de la page. On y retrouve les onglets ‘’Page pricipale’’, ‘’Animals’’ et ‘’Recherche’’. On était initialement à la page principale lors de l’arrivée sur le site de l’application web. </w:t>
+      </w:r>
+    </w:p>
+    <w:p/>
+    <w:p>
+      <w:r>
+        <w:t>Dans la présentation des aniamux dans la page principale, il est possible de générer plusieurs informations</w:t>
+      </w:r>
+      <w:r>
+        <w:t xml:space="preserve"> à propos de chaque animal inscrit. Un clic d’un des boutons dans la colonne ‘’Treatment’’ nous permet de générer une liste des traitements liés à un animal en particulier. </w:t>
+      </w:r>
+    </w:p>
+    <w:p/>
+    <w:p>
+      <w:r>
+        <w:lastRenderedPageBreak/>
+        <w:t>Voici un exemple de liste de traitement pour un animal ayant reçu des traitements :</w:t>
+      </w:r>
+      <w:r>
+        <w:rPr>
+          <w:noProof/>
+          <w:lang w:val="en-US" w:eastAsia="zh-CN"/>
+        </w:rPr>
+        <w:drawing>
+          <wp:inline distT="0" distB="0" distL="0" distR="0" wp14:anchorId="51F020BE" wp14:editId="2895A794">
+            <wp:extent cx="5943600" cy="3343275"/>
+            <wp:effectExtent l="0" t="0" r="0" b="9525"/>
+            <wp:docPr id="18" name="Picture 18"/>
+            <wp:cNvGraphicFramePr>
+              <a:graphicFrameLocks xmlns:a="http://schemas.openxmlformats.org/drawingml/2006/main" noChangeAspect="1"/>
+            </wp:cNvGraphicFramePr>
+            <a:graphic xmlns:a="http://schemas.openxmlformats.org/drawingml/2006/main">
+              <a:graphicData uri="http://schemas.openxmlformats.org/drawingml/2006/picture">
+                <pic:pic xmlns:pic="http://schemas.openxmlformats.org/drawingml/2006/picture">
+                  <pic:nvPicPr>
+                    <pic:cNvPr id="1" name=""/>
+                    <pic:cNvPicPr/>
+                  </pic:nvPicPr>
+                  <pic:blipFill>
+                    <a:blip r:embed="rId18"/>
+                    <a:stretch>
+                      <a:fillRect/>
+                    </a:stretch>
+                  </pic:blipFill>
+                  <pic:spPr>
+                    <a:xfrm>
+                      <a:off x="0" y="0"/>
+                      <a:ext cx="5943600" cy="3343275"/>
+                    </a:xfrm>
+                    <a:prstGeom prst="rect">
+                      <a:avLst/>
+                    </a:prstGeom>
+                  </pic:spPr>
+                </pic:pic>
+              </a:graphicData>
+            </a:graphic>
+          </wp:inline>
+        </w:drawing>
+      </w:r>
+    </w:p>
+    <w:p>
+      <w:r>
+        <w:t>Voici un exemple de la génération d’un liste de traitement d’un animal n’ayant reçu aucun traitement :</w:t>
+      </w:r>
+    </w:p>
+    <w:p>
+      <w:r>
+        <w:rPr>
+          <w:noProof/>
+          <w:lang w:val="en-US" w:eastAsia="zh-CN"/>
+        </w:rPr>
+        <w:drawing>
+          <wp:inline distT="0" distB="0" distL="0" distR="0" wp14:anchorId="0A2FAFC6" wp14:editId="7A5D409B">
+            <wp:extent cx="5943600" cy="3343275"/>
+            <wp:effectExtent l="0" t="0" r="0" b="9525"/>
+            <wp:docPr id="19" name="Picture 19"/>
+            <wp:cNvGraphicFramePr>
+              <a:graphicFrameLocks xmlns:a="http://schemas.openxmlformats.org/drawingml/2006/main" noChangeAspect="1"/>
+            </wp:cNvGraphicFramePr>
+            <a:graphic xmlns:a="http://schemas.openxmlformats.org/drawingml/2006/main">
+              <a:graphicData uri="http://schemas.openxmlformats.org/drawingml/2006/picture">
+                <pic:pic xmlns:pic="http://schemas.openxmlformats.org/drawingml/2006/picture">
+                  <pic:nvPicPr>
+                    <pic:cNvPr id="1" name=""/>
+                    <pic:cNvPicPr/>
+                  </pic:nvPicPr>
+                  <pic:blipFill>
+                    <a:blip r:embed="rId19"/>
+                    <a:stretch>
+                      <a:fillRect/>
+                    </a:stretch>
+                  </pic:blipFill>
+                  <pic:spPr>
+                    <a:xfrm>
+                      <a:off x="0" y="0"/>
+                      <a:ext cx="5943600" cy="3343275"/>
+                    </a:xfrm>
+                    <a:prstGeom prst="rect">
+                      <a:avLst/>
+                    </a:prstGeom>
+                  </pic:spPr>
+                </pic:pic>
+              </a:graphicData>
+            </a:graphic>
+          </wp:inline>
+        </w:drawing>
+      </w:r>
+    </w:p>
+    <w:p/>
+    <w:p/>
+    <w:p/>
+    <w:p>
+      <w:r>
+        <w:lastRenderedPageBreak/>
+        <w:t>Un clic d’un bouton dans la colonne ‘’Bill’’ va permettre de générer la facture totale des traitements liés à un animal.</w:t>
+      </w:r>
+    </w:p>
+    <w:p>
+      <w:r>
+        <w:t xml:space="preserve">Voici un exemple de la génération de la facture des traitements d’un animal </w:t>
+      </w:r>
+      <w:r>
+        <w:t>ayant reçu des traitements :</w:t>
+      </w:r>
+      <w:r>
+        <w:rPr>
+          <w:noProof/>
+          <w:lang w:val="en-US" w:eastAsia="zh-CN"/>
+        </w:rPr>
+        <w:t xml:space="preserve"> </w:t>
+      </w:r>
+      <w:r>
+        <w:rPr>
+          <w:noProof/>
+          <w:lang w:val="en-US" w:eastAsia="zh-CN"/>
+        </w:rPr>
+        <w:drawing>
+          <wp:inline distT="0" distB="0" distL="0" distR="0" wp14:anchorId="31BF7BBA" wp14:editId="1B5F504C">
+            <wp:extent cx="5943600" cy="3343275"/>
+            <wp:effectExtent l="0" t="0" r="0" b="9525"/>
+            <wp:docPr id="21" name="Picture 21"/>
+            <wp:cNvGraphicFramePr>
+              <a:graphicFrameLocks xmlns:a="http://schemas.openxmlformats.org/drawingml/2006/main" noChangeAspect="1"/>
+            </wp:cNvGraphicFramePr>
+            <a:graphic xmlns:a="http://schemas.openxmlformats.org/drawingml/2006/main">
+              <a:graphicData uri="http://schemas.openxmlformats.org/drawingml/2006/picture">
+                <pic:pic xmlns:pic="http://schemas.openxmlformats.org/drawingml/2006/picture">
+                  <pic:nvPicPr>
+                    <pic:cNvPr id="1" name=""/>
+                    <pic:cNvPicPr/>
+                  </pic:nvPicPr>
+                  <pic:blipFill>
+                    <a:blip r:embed="rId20"/>
+                    <a:stretch>
+                      <a:fillRect/>
+                    </a:stretch>
+                  </pic:blipFill>
+                  <pic:spPr>
+                    <a:xfrm>
+                      <a:off x="0" y="0"/>
+                      <a:ext cx="5943600" cy="3343275"/>
+                    </a:xfrm>
+                    <a:prstGeom prst="rect">
+                      <a:avLst/>
+                    </a:prstGeom>
+                  </pic:spPr>
+                </pic:pic>
+              </a:graphicData>
+            </a:graphic>
+          </wp:inline>
+        </w:drawing>
+      </w:r>
+    </w:p>
+    <w:p/>
+    <w:p>
+      <w:r>
+        <w:t>Voici un exemple de la génération de la facture des traitements d’un animal n’ayant pas reçu de traitement :</w:t>
+      </w:r>
+    </w:p>
+    <w:p>
+      <w:r>
+        <w:rPr>
+          <w:noProof/>
+          <w:lang w:val="en-US" w:eastAsia="zh-CN"/>
+        </w:rPr>
+        <w:lastRenderedPageBreak/>
+        <w:drawing>
+          <wp:inline distT="0" distB="0" distL="0" distR="0" wp14:anchorId="3A364737" wp14:editId="4E73E576">
+            <wp:extent cx="5943600" cy="3343275"/>
+            <wp:effectExtent l="0" t="0" r="0" b="9525"/>
+            <wp:docPr id="20" name="Picture 20"/>
+            <wp:cNvGraphicFramePr>
+              <a:graphicFrameLocks xmlns:a="http://schemas.openxmlformats.org/drawingml/2006/main" noChangeAspect="1"/>
+            </wp:cNvGraphicFramePr>
+            <a:graphic xmlns:a="http://schemas.openxmlformats.org/drawingml/2006/main">
+              <a:graphicData uri="http://schemas.openxmlformats.org/drawingml/2006/picture">
+                <pic:pic xmlns:pic="http://schemas.openxmlformats.org/drawingml/2006/picture">
+                  <pic:nvPicPr>
+                    <pic:cNvPr id="1" name=""/>
+                    <pic:cNvPicPr/>
+                  </pic:nvPicPr>
+                  <pic:blipFill>
+                    <a:blip r:embed="rId21"/>
+                    <a:stretch>
+                      <a:fillRect/>
+                    </a:stretch>
+                  </pic:blipFill>
+                  <pic:spPr>
+                    <a:xfrm>
+                      <a:off x="0" y="0"/>
+                      <a:ext cx="5943600" cy="3343275"/>
+                    </a:xfrm>
+                    <a:prstGeom prst="rect">
+                      <a:avLst/>
+                    </a:prstGeom>
+                  </pic:spPr>
+                </pic:pic>
+              </a:graphicData>
+            </a:graphic>
+          </wp:inline>
+        </w:drawing>
+      </w:r>
+    </w:p>
+    <w:p/>
+    <w:p>
       <w:bookmarkStart w:id="0" w:name="_GoBack"/>
       <w:bookmarkEnd w:id="0"/>
     </w:p>
-    <w:p/>
-    <w:p/>
     <w:sectPr>
       <w:pgSz w:w="12240" w:h="15840"/>
       <w:pgMar w:top="1440" w:right="1440" w:bottom="1440" w:left="1440" w:header="708" w:footer="708" w:gutter="0"/>
@@ -673,8 +1399,100 @@
       </w:rPr>
     </w:lvl>
   </w:abstractNum>
+  <w:abstractNum w:abstractNumId="1">
+    <w:nsid w:val="71C44267"/>
+    <w:multiLevelType w:val="hybridMultilevel"/>
+    <w:tmpl w:val="E9529A98"/>
+    <w:lvl w:ilvl="0" w:tplc="04090011">
+      <w:start w:val="1"/>
+      <w:numFmt w:val="decimal"/>
+      <w:lvlText w:val="%1)"/>
+      <w:lvlJc w:val="left"/>
+      <w:pPr>
+        <w:ind w:left="720" w:hanging="360"/>
+      </w:pPr>
+      <w:rPr>
+        <w:rFonts w:hint="default"/>
+      </w:rPr>
+    </w:lvl>
+    <w:lvl w:ilvl="1" w:tplc="04090019" w:tentative="1">
+      <w:start w:val="1"/>
+      <w:numFmt w:val="lowerLetter"/>
+      <w:lvlText w:val="%2."/>
+      <w:lvlJc w:val="left"/>
+      <w:pPr>
+        <w:ind w:left="1440" w:hanging="360"/>
+      </w:pPr>
+    </w:lvl>
+    <w:lvl w:ilvl="2" w:tplc="0409001B" w:tentative="1">
+      <w:start w:val="1"/>
+      <w:numFmt w:val="lowerRoman"/>
+      <w:lvlText w:val="%3."/>
+      <w:lvlJc w:val="right"/>
+      <w:pPr>
+        <w:ind w:left="2160" w:hanging="180"/>
+      </w:pPr>
+    </w:lvl>
+    <w:lvl w:ilvl="3" w:tplc="0409000F" w:tentative="1">
+      <w:start w:val="1"/>
+      <w:numFmt w:val="decimal"/>
+      <w:lvlText w:val="%4."/>
+      <w:lvlJc w:val="left"/>
+      <w:pPr>
+        <w:ind w:left="2880" w:hanging="360"/>
+      </w:pPr>
+    </w:lvl>
+    <w:lvl w:ilvl="4" w:tplc="04090019" w:tentative="1">
+      <w:start w:val="1"/>
+      <w:numFmt w:val="lowerLetter"/>
+      <w:lvlText w:val="%5."/>
+      <w:lvlJc w:val="left"/>
+      <w:pPr>
+        <w:ind w:left="3600" w:hanging="360"/>
+      </w:pPr>
+    </w:lvl>
+    <w:lvl w:ilvl="5" w:tplc="0409001B" w:tentative="1">
+      <w:start w:val="1"/>
+      <w:numFmt w:val="lowerRoman"/>
+      <w:lvlText w:val="%6."/>
+      <w:lvlJc w:val="right"/>
+      <w:pPr>
+        <w:ind w:left="4320" w:hanging="180"/>
+      </w:pPr>
+    </w:lvl>
+    <w:lvl w:ilvl="6" w:tplc="0409000F" w:tentative="1">
+      <w:start w:val="1"/>
+      <w:numFmt w:val="decimal"/>
+      <w:lvlText w:val="%7."/>
+      <w:lvlJc w:val="left"/>
+      <w:pPr>
+        <w:ind w:left="5040" w:hanging="360"/>
+      </w:pPr>
+    </w:lvl>
+    <w:lvl w:ilvl="7" w:tplc="04090019" w:tentative="1">
+      <w:start w:val="1"/>
+      <w:numFmt w:val="lowerLetter"/>
+      <w:lvlText w:val="%8."/>
+      <w:lvlJc w:val="left"/>
+      <w:pPr>
+        <w:ind w:left="5760" w:hanging="360"/>
+      </w:pPr>
+    </w:lvl>
+    <w:lvl w:ilvl="8" w:tplc="0409001B" w:tentative="1">
+      <w:start w:val="1"/>
+      <w:numFmt w:val="lowerRoman"/>
+      <w:lvlText w:val="%9."/>
+      <w:lvlJc w:val="right"/>
+      <w:pPr>
+        <w:ind w:left="6480" w:hanging="180"/>
+      </w:pPr>
+    </w:lvl>
+  </w:abstractNum>
   <w:num w:numId="1">
     <w:abstractNumId w:val="0"/>
+  </w:num>
+  <w:num w:numId="2">
+    <w:abstractNumId w:val="1"/>
   </w:num>
 </w:numbering>
 </file>
@@ -1507,7 +2325,7 @@
 </file>
 
 <file path=customXml/itemProps1.xml><?xml version="1.0" encoding="utf-8"?>
-<ds:datastoreItem xmlns:ds="http://schemas.openxmlformats.org/officeDocument/2006/customXml" ds:itemID="{E5D8E1ED-20FE-4113-9F2A-AF12BFA22193}">
+<ds:datastoreItem xmlns:ds="http://schemas.openxmlformats.org/officeDocument/2006/customXml" ds:itemID="{47236083-12DE-43F5-986F-EEA498BDC824}">
   <ds:schemaRefs>
     <ds:schemaRef ds:uri="http://schemas.openxmlformats.org/officeDocument/2006/bibliography"/>
   </ds:schemaRefs>

</xml_diff>

<commit_message>
KL: continué le rapport (guide d'utilisation presque fini, manque screenshots recherche et modifications et du dropdown de ownerID)
</commit_message>
<xml_diff>
--- a/tp5/rapport.docx
+++ b/tp5/rapport.docx
@@ -377,6 +377,8 @@
           <w:lang w:val="en-US"/>
         </w:rPr>
       </w:pPr>
+      <w:bookmarkStart w:id="0" w:name="_GoBack"/>
+      <w:bookmarkEnd w:id="0"/>
     </w:p>
     <w:p>
       <w:pPr>
@@ -1221,8 +1223,71 @@
     </w:p>
     <w:p/>
     <w:p>
-      <w:bookmarkStart w:id="0" w:name="_GoBack"/>
-      <w:bookmarkEnd w:id="0"/>
+      <w:r>
+        <w:t>Un clic d’un bouton de la colonne ‘’Modifiy’’ va générer une fiche nous permettnt de modifier les informations d’un animal.</w:t>
+      </w:r>
+    </w:p>
+    <w:p/>
+    <w:p>
+      <w:r>
+        <w:t>Un clic d’un bouton de la colonne ‘’Remove’’ va supprimer l’animal de la base de donnée.</w:t>
+      </w:r>
+    </w:p>
+    <w:p/>
+    <w:p>
+      <w:r>
+        <w:t>Dans l’onglet ‘’Animals’’, il est possible d’ajouter un animal dans la base de données . Il nous suffit que de remplir les champs et d’appuyer sur le bouton ‘’Add Animal’’</w:t>
+      </w:r>
+    </w:p>
+    <w:p>
+      <w:r>
+        <w:rPr>
+          <w:noProof/>
+          <w:lang w:val="en-US" w:eastAsia="zh-CN"/>
+        </w:rPr>
+        <w:lastRenderedPageBreak/>
+        <w:drawing>
+          <wp:inline distT="0" distB="0" distL="0" distR="0" wp14:anchorId="4AC309BD" wp14:editId="73BB649C">
+            <wp:extent cx="5943600" cy="3343275"/>
+            <wp:effectExtent l="0" t="0" r="0" b="9525"/>
+            <wp:docPr id="22" name="Picture 22"/>
+            <wp:cNvGraphicFramePr>
+              <a:graphicFrameLocks xmlns:a="http://schemas.openxmlformats.org/drawingml/2006/main" noChangeAspect="1"/>
+            </wp:cNvGraphicFramePr>
+            <a:graphic xmlns:a="http://schemas.openxmlformats.org/drawingml/2006/main">
+              <a:graphicData uri="http://schemas.openxmlformats.org/drawingml/2006/picture">
+                <pic:pic xmlns:pic="http://schemas.openxmlformats.org/drawingml/2006/picture">
+                  <pic:nvPicPr>
+                    <pic:cNvPr id="1" name=""/>
+                    <pic:cNvPicPr/>
+                  </pic:nvPicPr>
+                  <pic:blipFill>
+                    <a:blip r:embed="rId22"/>
+                    <a:stretch>
+                      <a:fillRect/>
+                    </a:stretch>
+                  </pic:blipFill>
+                  <pic:spPr>
+                    <a:xfrm>
+                      <a:off x="0" y="0"/>
+                      <a:ext cx="5943600" cy="3343275"/>
+                    </a:xfrm>
+                    <a:prstGeom prst="rect">
+                      <a:avLst/>
+                    </a:prstGeom>
+                  </pic:spPr>
+                </pic:pic>
+              </a:graphicData>
+            </a:graphic>
+          </wp:inline>
+        </w:drawing>
+      </w:r>
+    </w:p>
+    <w:p/>
+    <w:p>
+      <w:r>
+        <w:t>L’onglet ‘’Recherche’’ permet d’effectuer une recherche des animaux inscrit dans la base de données sur la base d’une chaîne de caractères entrées par l’utilisateur.</w:t>
+      </w:r>
     </w:p>
     <w:sectPr>
       <w:pgSz w:w="12240" w:h="15840"/>
@@ -2325,7 +2390,7 @@
 </file>
 
 <file path=customXml/itemProps1.xml><?xml version="1.0" encoding="utf-8"?>
-<ds:datastoreItem xmlns:ds="http://schemas.openxmlformats.org/officeDocument/2006/customXml" ds:itemID="{47236083-12DE-43F5-986F-EEA498BDC824}">
+<ds:datastoreItem xmlns:ds="http://schemas.openxmlformats.org/officeDocument/2006/customXml" ds:itemID="{70321D7A-F65D-4A2F-A679-F72368DC30AB}">
   <ds:schemaRefs>
     <ds:schemaRef ds:uri="http://schemas.openxmlformats.org/officeDocument/2006/bibliography"/>
   </ds:schemaRefs>

</xml_diff>

<commit_message>
KL: continué le rapport (manque intro + les hypothèse du modèle ER)
</commit_message>
<xml_diff>
--- a/tp5/rapport.docx
+++ b/tp5/rapport.docx
@@ -377,6 +377,39 @@
           <w:lang w:val="en-US"/>
         </w:rPr>
       </w:pPr>
+      <w:r>
+        <w:rPr>
+          <w:lang w:val="en-US"/>
+        </w:rPr>
+        <w:t xml:space="preserve">Dans le cadre de ce projet, il nous a été demandé de </w:t>
+      </w:r>
+    </w:p>
+    <w:p>
+      <w:pPr>
+        <w:rPr>
+          <w:b/>
+          <w:u w:val="single"/>
+          <w:lang w:val="en-US"/>
+        </w:rPr>
+      </w:pPr>
+    </w:p>
+    <w:p>
+      <w:pPr>
+        <w:rPr>
+          <w:b/>
+          <w:u w:val="single"/>
+          <w:lang w:val="en-US"/>
+        </w:rPr>
+      </w:pPr>
+    </w:p>
+    <w:p>
+      <w:pPr>
+        <w:rPr>
+          <w:b/>
+          <w:u w:val="single"/>
+          <w:lang w:val="en-US"/>
+        </w:rPr>
+      </w:pPr>
       <w:bookmarkStart w:id="0" w:name="_GoBack"/>
       <w:bookmarkEnd w:id="0"/>
     </w:p>
@@ -388,12 +421,229 @@
           <w:lang w:val="en-US"/>
         </w:rPr>
       </w:pPr>
-      <w:r>
-        <w:rPr>
-          <w:b/>
-          <w:u w:val="single"/>
-          <w:lang w:val="en-US"/>
-        </w:rPr>
+    </w:p>
+    <w:p>
+      <w:pPr>
+        <w:rPr>
+          <w:b/>
+          <w:u w:val="single"/>
+          <w:lang w:val="en-US"/>
+        </w:rPr>
+      </w:pPr>
+    </w:p>
+    <w:p>
+      <w:pPr>
+        <w:rPr>
+          <w:b/>
+          <w:u w:val="single"/>
+          <w:lang w:val="en-US"/>
+        </w:rPr>
+      </w:pPr>
+    </w:p>
+    <w:p>
+      <w:pPr>
+        <w:rPr>
+          <w:b/>
+          <w:u w:val="single"/>
+          <w:lang w:val="en-US"/>
+        </w:rPr>
+      </w:pPr>
+    </w:p>
+    <w:p>
+      <w:pPr>
+        <w:rPr>
+          <w:b/>
+          <w:u w:val="single"/>
+          <w:lang w:val="en-US"/>
+        </w:rPr>
+      </w:pPr>
+    </w:p>
+    <w:p>
+      <w:pPr>
+        <w:rPr>
+          <w:b/>
+          <w:u w:val="single"/>
+          <w:lang w:val="en-US"/>
+        </w:rPr>
+      </w:pPr>
+    </w:p>
+    <w:p>
+      <w:pPr>
+        <w:rPr>
+          <w:b/>
+          <w:u w:val="single"/>
+          <w:lang w:val="en-US"/>
+        </w:rPr>
+      </w:pPr>
+    </w:p>
+    <w:p>
+      <w:pPr>
+        <w:rPr>
+          <w:b/>
+          <w:u w:val="single"/>
+          <w:lang w:val="en-US"/>
+        </w:rPr>
+      </w:pPr>
+    </w:p>
+    <w:p>
+      <w:pPr>
+        <w:rPr>
+          <w:b/>
+          <w:u w:val="single"/>
+          <w:lang w:val="en-US"/>
+        </w:rPr>
+      </w:pPr>
+    </w:p>
+    <w:p>
+      <w:pPr>
+        <w:rPr>
+          <w:b/>
+          <w:u w:val="single"/>
+          <w:lang w:val="en-US"/>
+        </w:rPr>
+      </w:pPr>
+    </w:p>
+    <w:p>
+      <w:pPr>
+        <w:rPr>
+          <w:b/>
+          <w:u w:val="single"/>
+          <w:lang w:val="en-US"/>
+        </w:rPr>
+      </w:pPr>
+    </w:p>
+    <w:p>
+      <w:pPr>
+        <w:rPr>
+          <w:b/>
+          <w:u w:val="single"/>
+          <w:lang w:val="en-US"/>
+        </w:rPr>
+      </w:pPr>
+    </w:p>
+    <w:p>
+      <w:pPr>
+        <w:rPr>
+          <w:b/>
+          <w:u w:val="single"/>
+          <w:lang w:val="en-US"/>
+        </w:rPr>
+      </w:pPr>
+    </w:p>
+    <w:p>
+      <w:pPr>
+        <w:rPr>
+          <w:b/>
+          <w:u w:val="single"/>
+          <w:lang w:val="en-US"/>
+        </w:rPr>
+      </w:pPr>
+    </w:p>
+    <w:p>
+      <w:pPr>
+        <w:rPr>
+          <w:b/>
+          <w:u w:val="single"/>
+          <w:lang w:val="en-US"/>
+        </w:rPr>
+      </w:pPr>
+    </w:p>
+    <w:p>
+      <w:pPr>
+        <w:rPr>
+          <w:b/>
+          <w:u w:val="single"/>
+          <w:lang w:val="en-US"/>
+        </w:rPr>
+      </w:pPr>
+    </w:p>
+    <w:p>
+      <w:pPr>
+        <w:rPr>
+          <w:b/>
+          <w:u w:val="single"/>
+          <w:lang w:val="en-US"/>
+        </w:rPr>
+      </w:pPr>
+    </w:p>
+    <w:p>
+      <w:pPr>
+        <w:rPr>
+          <w:b/>
+          <w:u w:val="single"/>
+          <w:lang w:val="en-US"/>
+        </w:rPr>
+      </w:pPr>
+    </w:p>
+    <w:p>
+      <w:pPr>
+        <w:rPr>
+          <w:b/>
+          <w:u w:val="single"/>
+          <w:lang w:val="en-US"/>
+        </w:rPr>
+      </w:pPr>
+    </w:p>
+    <w:p>
+      <w:pPr>
+        <w:rPr>
+          <w:b/>
+          <w:u w:val="single"/>
+          <w:lang w:val="en-US"/>
+        </w:rPr>
+      </w:pPr>
+    </w:p>
+    <w:p>
+      <w:pPr>
+        <w:rPr>
+          <w:b/>
+          <w:u w:val="single"/>
+          <w:lang w:val="en-US"/>
+        </w:rPr>
+      </w:pPr>
+    </w:p>
+    <w:p>
+      <w:pPr>
+        <w:rPr>
+          <w:b/>
+          <w:u w:val="single"/>
+          <w:lang w:val="en-US"/>
+        </w:rPr>
+      </w:pPr>
+    </w:p>
+    <w:p>
+      <w:pPr>
+        <w:rPr>
+          <w:b/>
+          <w:u w:val="single"/>
+          <w:lang w:val="en-US"/>
+        </w:rPr>
+      </w:pPr>
+    </w:p>
+    <w:p>
+      <w:pPr>
+        <w:rPr>
+          <w:b/>
+          <w:u w:val="single"/>
+          <w:lang w:val="en-US"/>
+        </w:rPr>
+      </w:pPr>
+    </w:p>
+    <w:p>
+      <w:pPr>
+        <w:rPr>
+          <w:b/>
+          <w:u w:val="single"/>
+          <w:lang w:val="en-US"/>
+        </w:rPr>
+      </w:pPr>
+      <w:r>
+        <w:rPr>
+          <w:b/>
+          <w:u w:val="single"/>
+          <w:lang w:val="en-US"/>
+        </w:rPr>
+        <w:lastRenderedPageBreak/>
         <w:t>Modèle conceptuel</w:t>
       </w:r>
     </w:p>
@@ -403,6 +653,65 @@
           <w:lang w:val="en-US"/>
         </w:rPr>
       </w:pPr>
+      <w:r>
+        <w:rPr>
+          <w:noProof/>
+          <w:lang w:val="en-US" w:eastAsia="zh-CN"/>
+        </w:rPr>
+        <w:drawing>
+          <wp:inline distT="0" distB="0" distL="0" distR="0" wp14:anchorId="651BB724" wp14:editId="421E081A">
+            <wp:extent cx="5943600" cy="7484745"/>
+            <wp:effectExtent l="0" t="0" r="0" b="1905"/>
+            <wp:docPr id="28" name="Picture 28"/>
+            <wp:cNvGraphicFramePr>
+              <a:graphicFrameLocks xmlns:a="http://schemas.openxmlformats.org/drawingml/2006/main" noChangeAspect="1"/>
+            </wp:cNvGraphicFramePr>
+            <a:graphic xmlns:a="http://schemas.openxmlformats.org/drawingml/2006/main">
+              <a:graphicData uri="http://schemas.openxmlformats.org/drawingml/2006/picture">
+                <pic:pic xmlns:pic="http://schemas.openxmlformats.org/drawingml/2006/picture">
+                  <pic:nvPicPr>
+                    <pic:cNvPr id="1" name=""/>
+                    <pic:cNvPicPr/>
+                  </pic:nvPicPr>
+                  <pic:blipFill>
+                    <a:blip r:embed="rId9"/>
+                    <a:stretch>
+                      <a:fillRect/>
+                    </a:stretch>
+                  </pic:blipFill>
+                  <pic:spPr>
+                    <a:xfrm>
+                      <a:off x="0" y="0"/>
+                      <a:ext cx="5943600" cy="7484745"/>
+                    </a:xfrm>
+                    <a:prstGeom prst="rect">
+                      <a:avLst/>
+                    </a:prstGeom>
+                  </pic:spPr>
+                </pic:pic>
+              </a:graphicData>
+            </a:graphic>
+          </wp:inline>
+        </w:drawing>
+      </w:r>
+    </w:p>
+    <w:p>
+      <w:pPr>
+        <w:rPr>
+          <w:b/>
+          <w:u w:val="single"/>
+          <w:lang w:val="en-US"/>
+        </w:rPr>
+      </w:pPr>
+    </w:p>
+    <w:p>
+      <w:pPr>
+        <w:rPr>
+          <w:b/>
+          <w:u w:val="single"/>
+          <w:lang w:val="en-US"/>
+        </w:rPr>
+      </w:pPr>
     </w:p>
     <w:p>
       <w:pPr>
@@ -419,7 +728,124 @@
         <w:t>Modèle relationnel</w:t>
       </w:r>
     </w:p>
-    <w:p/>
+    <w:p>
+      <w:r>
+        <w:t>Clinic (clinicID, street, city, province, zipCode, phoneNumber, faxNumber)</w:t>
+      </w:r>
+    </w:p>
+    <w:p>
+      <w:r>
+        <w:t>Primary Key clinicID</w:t>
+      </w:r>
+    </w:p>
+    <w:p/>
+    <w:p>
+      <w:r>
+        <w:t>Employee (employeeID, firstName, LastName, street, zipCode, city, province, jobFunction, phoneNumber, DOB, sex, NAS, annualSalary, clinicID)</w:t>
+      </w:r>
+    </w:p>
+    <w:p>
+      <w:r>
+        <w:t>Primary Key employeeID</w:t>
+      </w:r>
+    </w:p>
+    <w:p>
+      <w:r>
+        <w:t>Alternate Key NAS</w:t>
+      </w:r>
+    </w:p>
+    <w:p>
+      <w:r>
+        <w:t>Foreign Key clinicID references Clinic (clinicID)</w:t>
+      </w:r>
+    </w:p>
+    <w:p/>
+    <w:p>
+      <w:r>
+        <w:t>Owner (ownerID, ownerName, street, zipCode, province, city, phoneNumber, clinicID)</w:t>
+      </w:r>
+    </w:p>
+    <w:p>
+      <w:r>
+        <w:t>Primary Key ownerID</w:t>
+      </w:r>
+    </w:p>
+    <w:p>
+      <w:r>
+        <w:t>Foreign Key clinicID references Clinic (clinicID)</w:t>
+      </w:r>
+    </w:p>
+    <w:p/>
+    <w:p>
+      <w:r>
+        <w:t>Animal (animalID, animalName, animalType, description, inscriptionDate, animalState, ownerID)</w:t>
+      </w:r>
+    </w:p>
+    <w:p>
+      <w:r>
+        <w:t>Primary Key animalID</w:t>
+      </w:r>
+    </w:p>
+    <w:p>
+      <w:r>
+        <w:t>Foreign Key ownerID references Owner (ownerID)</w:t>
+      </w:r>
+    </w:p>
+    <w:p/>
+    <w:p>
+      <w:r>
+        <w:t>ExamDetails (examID, examDate, examHour, description, animalID, vetID)</w:t>
+      </w:r>
+    </w:p>
+    <w:p>
+      <w:r>
+        <w:t>Primary Key examID</w:t>
+      </w:r>
+    </w:p>
+    <w:p>
+      <w:r>
+        <w:t>Foreign Key animalID references Animal (animalID)</w:t>
+      </w:r>
+    </w:p>
+    <w:p>
+      <w:r>
+        <w:t>Foreign Key vetID references Employee (employeeID)</w:t>
+      </w:r>
+    </w:p>
+    <w:p/>
+    <w:p/>
+    <w:p>
+      <w:r>
+        <w:t>Treatment (treatmentNumber, description, treatmentCost)</w:t>
+      </w:r>
+    </w:p>
+    <w:p>
+      <w:r>
+        <w:t>Primary Key treatmentNumber</w:t>
+      </w:r>
+    </w:p>
+    <w:p/>
+    <w:p>
+      <w:r>
+        <w:t>TreatmentDetails (treatmentNumber, examID, quantity, startDate, endDate)</w:t>
+      </w:r>
+    </w:p>
+    <w:p>
+      <w:r>
+        <w:lastRenderedPageBreak/>
+        <w:t>Primary Key treatmentNumber, examID</w:t>
+      </w:r>
+    </w:p>
+    <w:p>
+      <w:r>
+        <w:t>Foreign Key treatmentNumber references Treatment (treatmentNumber)</w:t>
+      </w:r>
+    </w:p>
+    <w:p>
+      <w:r>
+        <w:t>Foreign Key examID references ExamDetails (examID)</w:t>
+      </w:r>
+    </w:p>
     <w:p>
       <w:pPr>
         <w:rPr>
@@ -436,6 +862,94 @@
       </w:r>
     </w:p>
     <w:p/>
+    <w:p>
+      <w:r>
+        <w:t>FD1:</w:t>
+      </w:r>
+    </w:p>
+    <w:p>
+      <w:r>
+        <w:t>clinicID --&gt; street, city, province, zipCode, phoneNumber, faxNumber</w:t>
+      </w:r>
+    </w:p>
+    <w:p/>
+    <w:p>
+      <w:r>
+        <w:t>FD2:</w:t>
+      </w:r>
+    </w:p>
+    <w:p>
+      <w:r>
+        <w:t>employeeID --&gt; firstName, LastName, street, zipCode, city, province, jobFunction, phoneNumber, DOB, sex, NAS, annualSalary, clinicID</w:t>
+      </w:r>
+    </w:p>
+    <w:p/>
+    <w:p>
+      <w:r>
+        <w:t>FD3:</w:t>
+      </w:r>
+    </w:p>
+    <w:p>
+      <w:r>
+        <w:t>NAS --&gt; employeeID, firstName, LastName, street, zipCode, city, province, jobFunction, phoneNumber, DOB, sex, annualSalary, clinicID</w:t>
+      </w:r>
+    </w:p>
+    <w:p/>
+    <w:p>
+      <w:r>
+        <w:t>FD4:</w:t>
+      </w:r>
+    </w:p>
+    <w:p>
+      <w:r>
+        <w:t>ownerID --&gt; ownerName, street, zipCode, province, city, phoneNumber, clinicID</w:t>
+      </w:r>
+    </w:p>
+    <w:p/>
+    <w:p>
+      <w:r>
+        <w:t>FD5:</w:t>
+      </w:r>
+    </w:p>
+    <w:p>
+      <w:r>
+        <w:t>animalID --&gt; animalName, animalType, description, inscriptionDate, animalState, ownerID</w:t>
+      </w:r>
+    </w:p>
+    <w:p/>
+    <w:p>
+      <w:r>
+        <w:t>FD6:</w:t>
+      </w:r>
+    </w:p>
+    <w:p>
+      <w:r>
+        <w:t>examID --&gt; examDate, examHour, description, animalID, vetID</w:t>
+      </w:r>
+    </w:p>
+    <w:p/>
+    <w:p>
+      <w:r>
+        <w:t>FD7:</w:t>
+      </w:r>
+    </w:p>
+    <w:p>
+      <w:r>
+        <w:t>treatmentNumber --&gt; description, treatmentCost</w:t>
+      </w:r>
+    </w:p>
+    <w:p/>
+    <w:p>
+      <w:r>
+        <w:t>FD8:</w:t>
+      </w:r>
+    </w:p>
+    <w:p>
+      <w:r>
+        <w:lastRenderedPageBreak/>
+        <w:t>treatmentNumber, examID --&gt; quantity, startDate, endDate</w:t>
+      </w:r>
+    </w:p>
     <w:p/>
     <w:p>
       <w:pPr>
@@ -451,6 +965,76 @@
       </w:r>
     </w:p>
     <w:p/>
+    <w:p>
+      <w:r>
+        <w:t>Notre base de données est de forme UNF puisque tous les éléments possèdent une clé</w:t>
+      </w:r>
+    </w:p>
+    <w:p>
+      <w:r>
+        <w:t>primaire unique (et composée dans le cas de FD8). Nous avons décidé de ne pas garder</w:t>
+      </w:r>
+    </w:p>
+    <w:p>
+      <w:r>
+        <w:t>le NAS comme clé primaire pour Employee (FD3).</w:t>
+      </w:r>
+    </w:p>
+    <w:p/>
+    <w:p>
+      <w:r>
+        <w:t>Notre base de données est aussi en 1NF parce que tous les attributs sont atomiques.</w:t>
+      </w:r>
+    </w:p>
+    <w:p>
+      <w:r>
+        <w:t>C'est-à-dire que pour chaque attribut, une seule valeur est possible à la fois</w:t>
+      </w:r>
+    </w:p>
+    <w:p>
+      <w:r>
+        <w:t>par entité.</w:t>
+      </w:r>
+    </w:p>
+    <w:p/>
+    <w:p>
+      <w:r>
+        <w:t>Notre BD est en 2NF, car chaque attribut qui n'est pas une clé primaire dépend</w:t>
+      </w:r>
+    </w:p>
+    <w:p>
+      <w:r>
+        <w:t>fonctionnellement complètement de la clé primaire.</w:t>
+      </w:r>
+    </w:p>
+    <w:p/>
+    <w:p>
+      <w:r>
+        <w:t>À partir des clés primaires des relations 2NF, nous n'avons trouvé aucune dépendance</w:t>
+      </w:r>
+    </w:p>
+    <w:p>
+      <w:r>
+        <w:t>transitive. Par exemple, nous avions le nom du vétérinnaire dans FD6, mais nous</w:t>
+      </w:r>
+    </w:p>
+    <w:p>
+      <w:r>
+        <w:t>l'avons retiré puisqu'on avait déjà accès au vetID qui lui-même donne accès</w:t>
+      </w:r>
+    </w:p>
+    <w:p>
+      <w:r>
+        <w:t>au nom. Nous avions donc déjà retiré la seule dépendance transitive avant de définir</w:t>
+      </w:r>
+    </w:p>
+    <w:p>
+      <w:r>
+        <w:t>les dépendances fonctionnelles.</w:t>
+      </w:r>
+    </w:p>
+    <w:p/>
+    <w:p/>
     <w:p/>
     <w:p>
       <w:pPr>
@@ -466,10 +1050,6 @@
         <w:t>Présentation de l’application Web</w:t>
       </w:r>
     </w:p>
-    <w:p/>
-    <w:p/>
-    <w:p/>
-    <w:p/>
     <w:p>
       <w:pPr>
         <w:rPr>
@@ -494,7 +1074,13 @@
         </w:numPr>
       </w:pPr>
       <w:r>
-        <w:t>À l’aide de pgAdmin, veuillez créer un serveur nommée ‘’</w:t>
+        <w:t xml:space="preserve">À l’aide de pgAdmin, veuillez créer un serveur nommé </w:t>
+      </w:r>
+      <w:r>
+        <w:t>‘</w:t>
+      </w:r>
+      <w:r>
+        <w:t>’</w:t>
       </w:r>
       <w:r>
         <w:t xml:space="preserve"> VetoSansFrontieresDB</w:t>
@@ -528,7 +1114,7 @@
                     </pic:cNvPicPr>
                   </pic:nvPicPr>
                   <pic:blipFill>
-                    <a:blip r:embed="rId9" cstate="print">
+                    <a:blip r:embed="rId10" cstate="print">
                       <a:extLst>
                         <a:ext uri="{28A0092B-C50C-407E-A947-70E740481C1C}">
                           <a14:useLocalDpi xmlns:a14="http://schemas.microsoft.com/office/drawing/2010/main" val="0"/>
@@ -572,60 +1158,6 @@
             <wp:extent cx="5943600" cy="3343275"/>
             <wp:effectExtent l="0" t="0" r="0" b="9525"/>
             <wp:docPr id="1" name="Picture 1"/>
-            <wp:cNvGraphicFramePr>
-              <a:graphicFrameLocks xmlns:a="http://schemas.openxmlformats.org/drawingml/2006/main" noChangeAspect="1"/>
-            </wp:cNvGraphicFramePr>
-            <a:graphic xmlns:a="http://schemas.openxmlformats.org/drawingml/2006/main">
-              <a:graphicData uri="http://schemas.openxmlformats.org/drawingml/2006/picture">
-                <pic:pic xmlns:pic="http://schemas.openxmlformats.org/drawingml/2006/picture">
-                  <pic:nvPicPr>
-                    <pic:cNvPr id="1" name=""/>
-                    <pic:cNvPicPr/>
-                  </pic:nvPicPr>
-                  <pic:blipFill>
-                    <a:blip r:embed="rId10"/>
-                    <a:stretch>
-                      <a:fillRect/>
-                    </a:stretch>
-                  </pic:blipFill>
-                  <pic:spPr>
-                    <a:xfrm>
-                      <a:off x="0" y="0"/>
-                      <a:ext cx="5943600" cy="3343275"/>
-                    </a:xfrm>
-                    <a:prstGeom prst="rect">
-                      <a:avLst/>
-                    </a:prstGeom>
-                  </pic:spPr>
-                </pic:pic>
-              </a:graphicData>
-            </a:graphic>
-          </wp:inline>
-        </w:drawing>
-      </w:r>
-    </w:p>
-    <w:p/>
-    <w:p>
-      <w:r>
-        <w:t>2) Veuillez créer un usager nommé ‘admin’’ dans l’onglet ‘’General’’ avec le mot de passe ‘’admin’’ dans le champ ‘’password’’ de l’onglet ‘’Definition’’</w:t>
-      </w:r>
-      <w:r>
-        <w:t xml:space="preserve">. </w:t>
-      </w:r>
-    </w:p>
-    <w:p/>
-    <w:p>
-      <w:r>
-        <w:rPr>
-          <w:noProof/>
-          <w:lang w:val="en-US" w:eastAsia="zh-CN"/>
-        </w:rPr>
-        <w:lastRenderedPageBreak/>
-        <w:drawing>
-          <wp:inline distT="0" distB="0" distL="0" distR="0" wp14:anchorId="6747417F" wp14:editId="6609E199">
-            <wp:extent cx="5943600" cy="3343275"/>
-            <wp:effectExtent l="0" t="0" r="0" b="9525"/>
-            <wp:docPr id="12" name="Picture 12"/>
             <wp:cNvGraphicFramePr>
               <a:graphicFrameLocks xmlns:a="http://schemas.openxmlformats.org/drawingml/2006/main" noChangeAspect="1"/>
             </wp:cNvGraphicFramePr>
@@ -658,6 +1190,60 @@
         </w:drawing>
       </w:r>
     </w:p>
+    <w:p/>
+    <w:p>
+      <w:r>
+        <w:t>2) Veuillez créer un usager nommé ‘admin’’ dans l’onglet ‘’General’’ avec le mot de passe ‘’admin’’ dans le champ ‘’password’’ de l’onglet ‘’Definition’’</w:t>
+      </w:r>
+      <w:r>
+        <w:t xml:space="preserve">. </w:t>
+      </w:r>
+    </w:p>
+    <w:p/>
+    <w:p>
+      <w:r>
+        <w:rPr>
+          <w:noProof/>
+          <w:lang w:val="en-US" w:eastAsia="zh-CN"/>
+        </w:rPr>
+        <w:lastRenderedPageBreak/>
+        <w:drawing>
+          <wp:inline distT="0" distB="0" distL="0" distR="0" wp14:anchorId="6747417F" wp14:editId="6609E199">
+            <wp:extent cx="5943600" cy="3343275"/>
+            <wp:effectExtent l="0" t="0" r="0" b="9525"/>
+            <wp:docPr id="12" name="Picture 12"/>
+            <wp:cNvGraphicFramePr>
+              <a:graphicFrameLocks xmlns:a="http://schemas.openxmlformats.org/drawingml/2006/main" noChangeAspect="1"/>
+            </wp:cNvGraphicFramePr>
+            <a:graphic xmlns:a="http://schemas.openxmlformats.org/drawingml/2006/main">
+              <a:graphicData uri="http://schemas.openxmlformats.org/drawingml/2006/picture">
+                <pic:pic xmlns:pic="http://schemas.openxmlformats.org/drawingml/2006/picture">
+                  <pic:nvPicPr>
+                    <pic:cNvPr id="1" name=""/>
+                    <pic:cNvPicPr/>
+                  </pic:nvPicPr>
+                  <pic:blipFill>
+                    <a:blip r:embed="rId12"/>
+                    <a:stretch>
+                      <a:fillRect/>
+                    </a:stretch>
+                  </pic:blipFill>
+                  <pic:spPr>
+                    <a:xfrm>
+                      <a:off x="0" y="0"/>
+                      <a:ext cx="5943600" cy="3343275"/>
+                    </a:xfrm>
+                    <a:prstGeom prst="rect">
+                      <a:avLst/>
+                    </a:prstGeom>
+                  </pic:spPr>
+                </pic:pic>
+              </a:graphicData>
+            </a:graphic>
+          </wp:inline>
+        </w:drawing>
+      </w:r>
+    </w:p>
     <w:p>
       <w:r>
         <w:rPr>
@@ -682,7 +1268,7 @@
                     </pic:cNvPicPr>
                   </pic:nvPicPr>
                   <pic:blipFill>
-                    <a:blip r:embed="rId12" cstate="print">
+                    <a:blip r:embed="rId13" cstate="print">
                       <a:extLst>
                         <a:ext uri="{28A0092B-C50C-407E-A947-70E740481C1C}">
                           <a14:useLocalDpi xmlns:a14="http://schemas.microsoft.com/office/drawing/2010/main" val="0"/>
@@ -726,55 +1312,6 @@
             <wp:extent cx="5943600" cy="3343275"/>
             <wp:effectExtent l="0" t="0" r="0" b="9525"/>
             <wp:docPr id="11" name="Picture 11"/>
-            <wp:cNvGraphicFramePr>
-              <a:graphicFrameLocks xmlns:a="http://schemas.openxmlformats.org/drawingml/2006/main" noChangeAspect="1"/>
-            </wp:cNvGraphicFramePr>
-            <a:graphic xmlns:a="http://schemas.openxmlformats.org/drawingml/2006/main">
-              <a:graphicData uri="http://schemas.openxmlformats.org/drawingml/2006/picture">
-                <pic:pic xmlns:pic="http://schemas.openxmlformats.org/drawingml/2006/picture">
-                  <pic:nvPicPr>
-                    <pic:cNvPr id="1" name=""/>
-                    <pic:cNvPicPr/>
-                  </pic:nvPicPr>
-                  <pic:blipFill>
-                    <a:blip r:embed="rId13"/>
-                    <a:stretch>
-                      <a:fillRect/>
-                    </a:stretch>
-                  </pic:blipFill>
-                  <pic:spPr>
-                    <a:xfrm>
-                      <a:off x="0" y="0"/>
-                      <a:ext cx="5943600" cy="3343275"/>
-                    </a:xfrm>
-                    <a:prstGeom prst="rect">
-                      <a:avLst/>
-                    </a:prstGeom>
-                  </pic:spPr>
-                </pic:pic>
-              </a:graphicData>
-            </a:graphic>
-          </wp:inline>
-        </w:drawing>
-      </w:r>
-    </w:p>
-    <w:p/>
-    <w:p>
-      <w:r>
-        <w:t>Assurez-vous que l’usager ‘’admin’’ ait les droits suivants dans l’onglet ‘’Privileges’’ lors de la création de l’usager.</w:t>
-      </w:r>
-    </w:p>
-    <w:p>
-      <w:r>
-        <w:rPr>
-          <w:noProof/>
-          <w:lang w:val="en-US" w:eastAsia="zh-CN"/>
-        </w:rPr>
-        <w:drawing>
-          <wp:inline distT="0" distB="0" distL="0" distR="0" wp14:anchorId="5FB4DDFD" wp14:editId="7D4C7359">
-            <wp:extent cx="5943600" cy="3343275"/>
-            <wp:effectExtent l="0" t="0" r="0" b="9525"/>
-            <wp:docPr id="14" name="Picture 14"/>
             <wp:cNvGraphicFramePr>
               <a:graphicFrameLocks xmlns:a="http://schemas.openxmlformats.org/drawingml/2006/main" noChangeAspect="1"/>
             </wp:cNvGraphicFramePr>
@@ -807,28 +1344,10 @@
         </w:drawing>
       </w:r>
     </w:p>
-    <w:p>
-      <w:r>
-        <w:t>4)</w:t>
-      </w:r>
-      <w:r>
-        <w:t xml:space="preserve"> Ouvrez le dossier contenant l’application dans visual studio code. Ouvrez ensuite deux terminal dans les répertoires suivants : </w:t>
-      </w:r>
-    </w:p>
-    <w:p>
-      <w:r>
-        <w:lastRenderedPageBreak/>
-        <w:t>1) /client/</w:t>
-      </w:r>
-    </w:p>
-    <w:p>
-      <w:r>
-        <w:t>2)/server/</w:t>
-      </w:r>
-    </w:p>
-    <w:p>
-      <w:r>
-        <w:t>Entrez ensuite l’instruction ‘’npm run start’’ dans les deux terminal.</w:t>
+    <w:p/>
+    <w:p>
+      <w:r>
+        <w:t>Assurez-vous que l’usager ‘’admin’’ ait les droits suivants dans l’onglet ‘’Privileges’’ lors de la création de l’usager.</w:t>
       </w:r>
     </w:p>
     <w:p>
@@ -838,10 +1357,10 @@
           <w:lang w:val="en-US" w:eastAsia="zh-CN"/>
         </w:rPr>
         <w:drawing>
-          <wp:inline distT="0" distB="0" distL="0" distR="0" wp14:anchorId="55C667E2" wp14:editId="178F9BA3">
+          <wp:inline distT="0" distB="0" distL="0" distR="0" wp14:anchorId="5FB4DDFD" wp14:editId="7D4C7359">
             <wp:extent cx="5943600" cy="3343275"/>
             <wp:effectExtent l="0" t="0" r="0" b="9525"/>
-            <wp:docPr id="15" name="Picture 15"/>
+            <wp:docPr id="14" name="Picture 14"/>
             <wp:cNvGraphicFramePr>
               <a:graphicFrameLocks xmlns:a="http://schemas.openxmlformats.org/drawingml/2006/main" noChangeAspect="1"/>
             </wp:cNvGraphicFramePr>
@@ -876,7 +1395,74 @@
     </w:p>
     <w:p>
       <w:r>
-        <w:t>Si aucune page ne s’ouvre automatiquement, veuillez ensuite naviguer à l’adresse suivante : ‘‘</w:t>
+        <w:t>4)</w:t>
+      </w:r>
+      <w:r>
+        <w:t xml:space="preserve"> Ouvrez le dossier contenant l’application dans visual studio code. Ouvrez ensuite deux terminal dans les répertoires suivants: </w:t>
+      </w:r>
+    </w:p>
+    <w:p>
+      <w:r>
+        <w:lastRenderedPageBreak/>
+        <w:t>1)/client/</w:t>
+      </w:r>
+    </w:p>
+    <w:p>
+      <w:r>
+        <w:t>2)/server/</w:t>
+      </w:r>
+    </w:p>
+    <w:p>
+      <w:r>
+        <w:t>Entrez ensuite l’instruction ‘’npm run start’’ dans les deux terminal.</w:t>
+      </w:r>
+    </w:p>
+    <w:p>
+      <w:r>
+        <w:rPr>
+          <w:noProof/>
+          <w:lang w:val="en-US" w:eastAsia="zh-CN"/>
+        </w:rPr>
+        <w:drawing>
+          <wp:inline distT="0" distB="0" distL="0" distR="0" wp14:anchorId="55C667E2" wp14:editId="178F9BA3">
+            <wp:extent cx="5943600" cy="3343275"/>
+            <wp:effectExtent l="0" t="0" r="0" b="9525"/>
+            <wp:docPr id="15" name="Picture 15"/>
+            <wp:cNvGraphicFramePr>
+              <a:graphicFrameLocks xmlns:a="http://schemas.openxmlformats.org/drawingml/2006/main" noChangeAspect="1"/>
+            </wp:cNvGraphicFramePr>
+            <a:graphic xmlns:a="http://schemas.openxmlformats.org/drawingml/2006/main">
+              <a:graphicData uri="http://schemas.openxmlformats.org/drawingml/2006/picture">
+                <pic:pic xmlns:pic="http://schemas.openxmlformats.org/drawingml/2006/picture">
+                  <pic:nvPicPr>
+                    <pic:cNvPr id="1" name=""/>
+                    <pic:cNvPicPr/>
+                  </pic:nvPicPr>
+                  <pic:blipFill>
+                    <a:blip r:embed="rId16"/>
+                    <a:stretch>
+                      <a:fillRect/>
+                    </a:stretch>
+                  </pic:blipFill>
+                  <pic:spPr>
+                    <a:xfrm>
+                      <a:off x="0" y="0"/>
+                      <a:ext cx="5943600" cy="3343275"/>
+                    </a:xfrm>
+                    <a:prstGeom prst="rect">
+                      <a:avLst/>
+                    </a:prstGeom>
+                  </pic:spPr>
+                </pic:pic>
+              </a:graphicData>
+            </a:graphic>
+          </wp:inline>
+        </w:drawing>
+      </w:r>
+    </w:p>
+    <w:p>
+      <w:r>
+        <w:t>Si aucune page ne s’ouvre automatiquement, veuillez ensuite naviguer à l’adresse suivante: ‘‘</w:t>
       </w:r>
       <w:r>
         <w:t>http://localhost:4200/</w:t>
@@ -909,7 +1495,7 @@
                     </pic:cNvPicPr>
                   </pic:nvPicPr>
                   <pic:blipFill>
-                    <a:blip r:embed="rId16" cstate="print">
+                    <a:blip r:embed="rId17" cstate="print">
                       <a:extLst>
                         <a:ext uri="{28A0092B-C50C-407E-A947-70E740481C1C}">
                           <a14:useLocalDpi xmlns:a14="http://schemas.microsoft.com/office/drawing/2010/main" val="0"/>
@@ -963,69 +1549,6 @@
             <wp:extent cx="5943600" cy="3343275"/>
             <wp:effectExtent l="0" t="0" r="0" b="9525"/>
             <wp:docPr id="17" name="Picture 17"/>
-            <wp:cNvGraphicFramePr>
-              <a:graphicFrameLocks xmlns:a="http://schemas.openxmlformats.org/drawingml/2006/main" noChangeAspect="1"/>
-            </wp:cNvGraphicFramePr>
-            <a:graphic xmlns:a="http://schemas.openxmlformats.org/drawingml/2006/main">
-              <a:graphicData uri="http://schemas.openxmlformats.org/drawingml/2006/picture">
-                <pic:pic xmlns:pic="http://schemas.openxmlformats.org/drawingml/2006/picture">
-                  <pic:nvPicPr>
-                    <pic:cNvPr id="1" name=""/>
-                    <pic:cNvPicPr/>
-                  </pic:nvPicPr>
-                  <pic:blipFill>
-                    <a:blip r:embed="rId17"/>
-                    <a:stretch>
-                      <a:fillRect/>
-                    </a:stretch>
-                  </pic:blipFill>
-                  <pic:spPr>
-                    <a:xfrm>
-                      <a:off x="0" y="0"/>
-                      <a:ext cx="5943600" cy="3343275"/>
-                    </a:xfrm>
-                    <a:prstGeom prst="rect">
-                      <a:avLst/>
-                    </a:prstGeom>
-                  </pic:spPr>
-                </pic:pic>
-              </a:graphicData>
-            </a:graphic>
-          </wp:inline>
-        </w:drawing>
-      </w:r>
-    </w:p>
-    <w:p/>
-    <w:p>
-      <w:r>
-        <w:t xml:space="preserve">Il est également possible de naviguer dans l’application web à l’aide des onglets se retrouvant dans le haut de la page. On y retrouve les onglets ‘’Page pricipale’’, ‘’Animals’’ et ‘’Recherche’’. On était initialement à la page principale lors de l’arrivée sur le site de l’application web. </w:t>
-      </w:r>
-    </w:p>
-    <w:p/>
-    <w:p>
-      <w:r>
-        <w:t>Dans la présentation des aniamux dans la page principale, il est possible de générer plusieurs informations</w:t>
-      </w:r>
-      <w:r>
-        <w:t xml:space="preserve"> à propos de chaque animal inscrit. Un clic d’un des boutons dans la colonne ‘’Treatment’’ nous permet de générer une liste des traitements liés à un animal en particulier. </w:t>
-      </w:r>
-    </w:p>
-    <w:p/>
-    <w:p>
-      <w:r>
-        <w:lastRenderedPageBreak/>
-        <w:t>Voici un exemple de liste de traitement pour un animal ayant reçu des traitements :</w:t>
-      </w:r>
-      <w:r>
-        <w:rPr>
-          <w:noProof/>
-          <w:lang w:val="en-US" w:eastAsia="zh-CN"/>
-        </w:rPr>
-        <w:drawing>
-          <wp:inline distT="0" distB="0" distL="0" distR="0" wp14:anchorId="51F020BE" wp14:editId="2895A794">
-            <wp:extent cx="5943600" cy="3343275"/>
-            <wp:effectExtent l="0" t="0" r="0" b="9525"/>
-            <wp:docPr id="18" name="Picture 18"/>
             <wp:cNvGraphicFramePr>
               <a:graphicFrameLocks xmlns:a="http://schemas.openxmlformats.org/drawingml/2006/main" noChangeAspect="1"/>
             </wp:cNvGraphicFramePr>
@@ -1058,22 +1581,49 @@
         </w:drawing>
       </w:r>
     </w:p>
-    <w:p>
-      <w:r>
-        <w:t>Voici un exemple de la génération d’un liste de traitement d’un animal n’ayant reçu aucun traitement :</w:t>
-      </w:r>
-    </w:p>
-    <w:p>
+    <w:p/>
+    <w:p>
+      <w:r>
+        <w:t>Il est également possible de naviguer dans l’application web à l’aide des onglets se retrouvant dans le haut de la page. On y retrouve les onglets ‘’Page pri</w:t>
+      </w:r>
+      <w:r>
+        <w:t>nc</w:t>
+      </w:r>
+      <w:r>
+        <w:t xml:space="preserve">ipale’’, ‘’Animals’’ et ‘’Recherche’’. On était initialement à la page principale lors de l’arrivée sur le site de l’application web. </w:t>
+      </w:r>
+    </w:p>
+    <w:p/>
+    <w:p>
+      <w:r>
+        <w:t>Dans la présentation des ani</w:t>
+      </w:r>
+      <w:r>
+        <w:t>ma</w:t>
+      </w:r>
+      <w:r>
+        <w:t>ux dans la page principale, il est possible de générer plusieurs informations</w:t>
+      </w:r>
+      <w:r>
+        <w:t xml:space="preserve"> à propos de chaque animal inscrit. Un clic d’un des boutons dans la colonne ‘’Treatment’’ nous permet de générer une liste des traitements liés à un animal en particulier. </w:t>
+      </w:r>
+    </w:p>
+    <w:p/>
+    <w:p>
+      <w:r>
+        <w:lastRenderedPageBreak/>
+        <w:t>Voici un exemple de liste de traitement pour un animal ayant reçu des traitements :</w:t>
+      </w:r>
       <w:r>
         <w:rPr>
           <w:noProof/>
           <w:lang w:val="en-US" w:eastAsia="zh-CN"/>
         </w:rPr>
         <w:drawing>
-          <wp:inline distT="0" distB="0" distL="0" distR="0" wp14:anchorId="0A2FAFC6" wp14:editId="7A5D409B">
+          <wp:inline distT="0" distB="0" distL="0" distR="0" wp14:anchorId="51F020BE" wp14:editId="2895A794">
             <wp:extent cx="5943600" cy="3343275"/>
             <wp:effectExtent l="0" t="0" r="0" b="9525"/>
-            <wp:docPr id="19" name="Picture 19"/>
+            <wp:docPr id="18" name="Picture 18"/>
             <wp:cNvGraphicFramePr>
               <a:graphicFrameLocks xmlns:a="http://schemas.openxmlformats.org/drawingml/2006/main" noChangeAspect="1"/>
             </wp:cNvGraphicFramePr>
@@ -1106,39 +1656,28 @@
         </w:drawing>
       </w:r>
     </w:p>
-    <w:p/>
-    <w:p/>
-    <w:p/>
-    <w:p>
-      <w:r>
-        <w:lastRenderedPageBreak/>
-        <w:t>Un clic d’un bouton dans la colonne ‘’Bill’’ va permettre de générer la facture totale des traitements liés à un animal.</w:t>
-      </w:r>
-    </w:p>
-    <w:p>
-      <w:r>
-        <w:t xml:space="preserve">Voici un exemple de la génération de la facture des traitements d’un animal </w:t>
-      </w:r>
-      <w:r>
-        <w:t>ayant reçu des traitements :</w:t>
-      </w:r>
+    <w:p>
+      <w:r>
+        <w:t>Voici un exemple de la génération d’un</w:t>
+      </w:r>
+      <w:r>
+        <w:t xml:space="preserve">e </w:t>
+      </w:r>
+      <w:r>
+        <w:t>liste de traitement d’un animal n’ayant reçu aucun traitement :</w:t>
+      </w:r>
+    </w:p>
+    <w:p>
       <w:r>
         <w:rPr>
           <w:noProof/>
           <w:lang w:val="en-US" w:eastAsia="zh-CN"/>
         </w:rPr>
-        <w:t xml:space="preserve"> </w:t>
-      </w:r>
-      <w:r>
-        <w:rPr>
-          <w:noProof/>
-          <w:lang w:val="en-US" w:eastAsia="zh-CN"/>
-        </w:rPr>
         <w:drawing>
-          <wp:inline distT="0" distB="0" distL="0" distR="0" wp14:anchorId="31BF7BBA" wp14:editId="1B5F504C">
+          <wp:inline distT="0" distB="0" distL="0" distR="0" wp14:anchorId="0A2FAFC6" wp14:editId="7A5D409B">
             <wp:extent cx="5943600" cy="3343275"/>
             <wp:effectExtent l="0" t="0" r="0" b="9525"/>
-            <wp:docPr id="21" name="Picture 21"/>
+            <wp:docPr id="19" name="Picture 19"/>
             <wp:cNvGraphicFramePr>
               <a:graphicFrameLocks xmlns:a="http://schemas.openxmlformats.org/drawingml/2006/main" noChangeAspect="1"/>
             </wp:cNvGraphicFramePr>
@@ -1172,23 +1711,38 @@
       </w:r>
     </w:p>
     <w:p/>
-    <w:p>
-      <w:r>
-        <w:t>Voici un exemple de la génération de la facture des traitements d’un animal n’ayant pas reçu de traitement :</w:t>
-      </w:r>
-    </w:p>
-    <w:p>
+    <w:p/>
+    <w:p/>
+    <w:p>
+      <w:r>
+        <w:lastRenderedPageBreak/>
+        <w:t>Un clic d’un bouton dans la colonne ‘’Bill’’ va permettre de générer la facture totale des traitements liés à un animal.</w:t>
+      </w:r>
+    </w:p>
+    <w:p>
+      <w:r>
+        <w:t xml:space="preserve">Voici un exemple de la génération de la facture des traitements d’un animal </w:t>
+      </w:r>
+      <w:r>
+        <w:t>ayant reçu des traitements :</w:t>
+      </w:r>
       <w:r>
         <w:rPr>
           <w:noProof/>
           <w:lang w:val="en-US" w:eastAsia="zh-CN"/>
         </w:rPr>
-        <w:lastRenderedPageBreak/>
+        <w:t xml:space="preserve"> </w:t>
+      </w:r>
+      <w:r>
+        <w:rPr>
+          <w:noProof/>
+          <w:lang w:val="en-US" w:eastAsia="zh-CN"/>
+        </w:rPr>
         <w:drawing>
-          <wp:inline distT="0" distB="0" distL="0" distR="0" wp14:anchorId="3A364737" wp14:editId="4E73E576">
+          <wp:inline distT="0" distB="0" distL="0" distR="0" wp14:anchorId="31BF7BBA" wp14:editId="1B5F504C">
             <wp:extent cx="5943600" cy="3343275"/>
             <wp:effectExtent l="0" t="0" r="0" b="9525"/>
-            <wp:docPr id="20" name="Picture 20"/>
+            <wp:docPr id="21" name="Picture 21"/>
             <wp:cNvGraphicFramePr>
               <a:graphicFrameLocks xmlns:a="http://schemas.openxmlformats.org/drawingml/2006/main" noChangeAspect="1"/>
             </wp:cNvGraphicFramePr>
@@ -1224,19 +1778,7 @@
     <w:p/>
     <w:p>
       <w:r>
-        <w:t>Un clic d’un bouton de la colonne ‘’Modifiy’’ va générer une fiche nous permettnt de modifier les informations d’un animal.</w:t>
-      </w:r>
-    </w:p>
-    <w:p/>
-    <w:p>
-      <w:r>
-        <w:t>Un clic d’un bouton de la colonne ‘’Remove’’ va supprimer l’animal de la base de donnée.</w:t>
-      </w:r>
-    </w:p>
-    <w:p/>
-    <w:p>
-      <w:r>
-        <w:t>Dans l’onglet ‘’Animals’’, il est possible d’ajouter un animal dans la base de données . Il nous suffit que de remplir les champs et d’appuyer sur le bouton ‘’Add Animal’’</w:t>
+        <w:t>Voici un exemple de la génération de la facture des traitements d’un animal n’ayant pas reçu de traitement :</w:t>
       </w:r>
     </w:p>
     <w:p>
@@ -1247,10 +1789,10 @@
         </w:rPr>
         <w:lastRenderedPageBreak/>
         <w:drawing>
-          <wp:inline distT="0" distB="0" distL="0" distR="0" wp14:anchorId="4AC309BD" wp14:editId="73BB649C">
+          <wp:inline distT="0" distB="0" distL="0" distR="0" wp14:anchorId="3A364737" wp14:editId="4E73E576">
             <wp:extent cx="5943600" cy="3343275"/>
             <wp:effectExtent l="0" t="0" r="0" b="9525"/>
-            <wp:docPr id="22" name="Picture 22"/>
+            <wp:docPr id="20" name="Picture 20"/>
             <wp:cNvGraphicFramePr>
               <a:graphicFrameLocks xmlns:a="http://schemas.openxmlformats.org/drawingml/2006/main" noChangeAspect="1"/>
             </wp:cNvGraphicFramePr>
@@ -1286,10 +1828,274 @@
     <w:p/>
     <w:p>
       <w:r>
-        <w:t>L’onglet ‘’Recherche’’ permet d’effectuer une recherche des animaux inscrit dans la base de données sur la base d’une chaîne de caractères entrées par l’utilisateur.</w:t>
+        <w:t>Un clic d’un bouton de la colonne ‘’Modifiy’’ va générer une fiche nous permett</w:t>
+      </w:r>
+      <w:r>
+        <w:t>an</w:t>
+      </w:r>
+      <w:r>
+        <w:t>t de modifier les informations d’un animal.</w:t>
+      </w:r>
+    </w:p>
+    <w:p/>
+    <w:p>
+      <w:r>
+        <w:rPr>
+          <w:noProof/>
+          <w:lang w:val="en-US" w:eastAsia="zh-CN"/>
+        </w:rPr>
+        <w:drawing>
+          <wp:inline distT="0" distB="0" distL="0" distR="0" wp14:anchorId="3C861610" wp14:editId="77FFFBE0">
+            <wp:extent cx="5943600" cy="3343275"/>
+            <wp:effectExtent l="0" t="0" r="0" b="9525"/>
+            <wp:docPr id="23" name="Picture 23"/>
+            <wp:cNvGraphicFramePr>
+              <a:graphicFrameLocks xmlns:a="http://schemas.openxmlformats.org/drawingml/2006/main" noChangeAspect="1"/>
+            </wp:cNvGraphicFramePr>
+            <a:graphic xmlns:a="http://schemas.openxmlformats.org/drawingml/2006/main">
+              <a:graphicData uri="http://schemas.openxmlformats.org/drawingml/2006/picture">
+                <pic:pic xmlns:pic="http://schemas.openxmlformats.org/drawingml/2006/picture">
+                  <pic:nvPicPr>
+                    <pic:cNvPr id="1" name=""/>
+                    <pic:cNvPicPr/>
+                  </pic:nvPicPr>
+                  <pic:blipFill>
+                    <a:blip r:embed="rId23"/>
+                    <a:stretch>
+                      <a:fillRect/>
+                    </a:stretch>
+                  </pic:blipFill>
+                  <pic:spPr>
+                    <a:xfrm>
+                      <a:off x="0" y="0"/>
+                      <a:ext cx="5943600" cy="3343275"/>
+                    </a:xfrm>
+                    <a:prstGeom prst="rect">
+                      <a:avLst/>
+                    </a:prstGeom>
+                  </pic:spPr>
+                </pic:pic>
+              </a:graphicData>
+            </a:graphic>
+          </wp:inline>
+        </w:drawing>
+      </w:r>
+    </w:p>
+    <w:p>
+      <w:r>
+        <w:t>Un clic d’un bouton de la colonne ‘’Remove’’ va supprimer l’animal de la base de donnée</w:t>
+      </w:r>
+      <w:r>
+        <w:t>s.</w:t>
+      </w:r>
+    </w:p>
+    <w:p/>
+    <w:p>
+      <w:r>
+        <w:t xml:space="preserve">Dans l’onglet ‘’Animals’’, il est possible d’ajouter un animal dans la base de données. Il nous suffit que de remplir les champs et d’appuyer sur le bouton ‘’Add </w:t>
+      </w:r>
+      <w:r>
+        <w:t>a</w:t>
+      </w:r>
+      <w:r>
+        <w:t>nimal’’</w:t>
+      </w:r>
+      <w:r>
+        <w:t>. De, plus, il est possible de sélectionner un propriétaire dans un menu déroulant.</w:t>
+      </w:r>
+    </w:p>
+    <w:p>
+      <w:r>
+        <w:rPr>
+          <w:noProof/>
+          <w:lang w:val="en-US" w:eastAsia="zh-CN"/>
+        </w:rPr>
+        <w:drawing>
+          <wp:inline distT="0" distB="0" distL="0" distR="0" wp14:anchorId="4762BAA5" wp14:editId="3049B94D">
+            <wp:extent cx="5943600" cy="3343275"/>
+            <wp:effectExtent l="0" t="0" r="0" b="9525"/>
+            <wp:docPr id="24" name="Picture 24"/>
+            <wp:cNvGraphicFramePr>
+              <a:graphicFrameLocks xmlns:a="http://schemas.openxmlformats.org/drawingml/2006/main" noChangeAspect="1"/>
+            </wp:cNvGraphicFramePr>
+            <a:graphic xmlns:a="http://schemas.openxmlformats.org/drawingml/2006/main">
+              <a:graphicData uri="http://schemas.openxmlformats.org/drawingml/2006/picture">
+                <pic:pic xmlns:pic="http://schemas.openxmlformats.org/drawingml/2006/picture">
+                  <pic:nvPicPr>
+                    <pic:cNvPr id="1" name=""/>
+                    <pic:cNvPicPr/>
+                  </pic:nvPicPr>
+                  <pic:blipFill>
+                    <a:blip r:embed="rId24"/>
+                    <a:stretch>
+                      <a:fillRect/>
+                    </a:stretch>
+                  </pic:blipFill>
+                  <pic:spPr>
+                    <a:xfrm>
+                      <a:off x="0" y="0"/>
+                      <a:ext cx="5943600" cy="3343275"/>
+                    </a:xfrm>
+                    <a:prstGeom prst="rect">
+                      <a:avLst/>
+                    </a:prstGeom>
+                  </pic:spPr>
+                </pic:pic>
+              </a:graphicData>
+            </a:graphic>
+          </wp:inline>
+        </w:drawing>
+      </w:r>
+    </w:p>
+    <w:p>
+      <w:r>
+        <w:rPr>
+          <w:noProof/>
+          <w:lang w:val="en-US" w:eastAsia="zh-CN"/>
+        </w:rPr>
+        <w:drawing>
+          <wp:inline distT="0" distB="0" distL="0" distR="0" wp14:anchorId="6A24B6F5" wp14:editId="44C64C03">
+            <wp:extent cx="5943600" cy="3343275"/>
+            <wp:effectExtent l="0" t="0" r="0" b="9525"/>
+            <wp:docPr id="25" name="Picture 25"/>
+            <wp:cNvGraphicFramePr>
+              <a:graphicFrameLocks xmlns:a="http://schemas.openxmlformats.org/drawingml/2006/main" noChangeAspect="1"/>
+            </wp:cNvGraphicFramePr>
+            <a:graphic xmlns:a="http://schemas.openxmlformats.org/drawingml/2006/main">
+              <a:graphicData uri="http://schemas.openxmlformats.org/drawingml/2006/picture">
+                <pic:pic xmlns:pic="http://schemas.openxmlformats.org/drawingml/2006/picture">
+                  <pic:nvPicPr>
+                    <pic:cNvPr id="1" name=""/>
+                    <pic:cNvPicPr/>
+                  </pic:nvPicPr>
+                  <pic:blipFill>
+                    <a:blip r:embed="rId25"/>
+                    <a:stretch>
+                      <a:fillRect/>
+                    </a:stretch>
+                  </pic:blipFill>
+                  <pic:spPr>
+                    <a:xfrm>
+                      <a:off x="0" y="0"/>
+                      <a:ext cx="5943600" cy="3343275"/>
+                    </a:xfrm>
+                    <a:prstGeom prst="rect">
+                      <a:avLst/>
+                    </a:prstGeom>
+                  </pic:spPr>
+                </pic:pic>
+              </a:graphicData>
+            </a:graphic>
+          </wp:inline>
+        </w:drawing>
+      </w:r>
+    </w:p>
+    <w:p/>
+    <w:p>
+      <w:r>
+        <w:lastRenderedPageBreak/>
+        <w:t>L’onglet ‘’Recherche’’ permet d’effectuer une recherche des animaux inscrit</w:t>
+      </w:r>
+      <w:r>
+        <w:t xml:space="preserve">s </w:t>
+      </w:r>
+      <w:r>
+        <w:t>dans la base de données sur la base d’une chaîne de caractères entrée par l’utilisateur.</w:t>
+      </w:r>
+    </w:p>
+    <w:p>
+      <w:r>
+        <w:rPr>
+          <w:noProof/>
+          <w:lang w:val="en-US" w:eastAsia="zh-CN"/>
+        </w:rPr>
+        <w:drawing>
+          <wp:inline distT="0" distB="0" distL="0" distR="0" wp14:anchorId="49B01B9C" wp14:editId="2FF677C9">
+            <wp:extent cx="5943600" cy="3343275"/>
+            <wp:effectExtent l="0" t="0" r="0" b="9525"/>
+            <wp:docPr id="26" name="Picture 26"/>
+            <wp:cNvGraphicFramePr>
+              <a:graphicFrameLocks xmlns:a="http://schemas.openxmlformats.org/drawingml/2006/main" noChangeAspect="1"/>
+            </wp:cNvGraphicFramePr>
+            <a:graphic xmlns:a="http://schemas.openxmlformats.org/drawingml/2006/main">
+              <a:graphicData uri="http://schemas.openxmlformats.org/drawingml/2006/picture">
+                <pic:pic xmlns:pic="http://schemas.openxmlformats.org/drawingml/2006/picture">
+                  <pic:nvPicPr>
+                    <pic:cNvPr id="1" name=""/>
+                    <pic:cNvPicPr/>
+                  </pic:nvPicPr>
+                  <pic:blipFill>
+                    <a:blip r:embed="rId26"/>
+                    <a:stretch>
+                      <a:fillRect/>
+                    </a:stretch>
+                  </pic:blipFill>
+                  <pic:spPr>
+                    <a:xfrm>
+                      <a:off x="0" y="0"/>
+                      <a:ext cx="5943600" cy="3343275"/>
+                    </a:xfrm>
+                    <a:prstGeom prst="rect">
+                      <a:avLst/>
+                    </a:prstGeom>
+                  </pic:spPr>
+                </pic:pic>
+              </a:graphicData>
+            </a:graphic>
+          </wp:inline>
+        </w:drawing>
+      </w:r>
+    </w:p>
+    <w:p>
+      <w:r>
+        <w:rPr>
+          <w:noProof/>
+          <w:lang w:val="en-US" w:eastAsia="zh-CN"/>
+        </w:rPr>
+        <w:drawing>
+          <wp:inline distT="0" distB="0" distL="0" distR="0" wp14:anchorId="005C7A69" wp14:editId="7A11BE60">
+            <wp:extent cx="5943600" cy="3343275"/>
+            <wp:effectExtent l="0" t="0" r="0" b="9525"/>
+            <wp:docPr id="27" name="Picture 27"/>
+            <wp:cNvGraphicFramePr>
+              <a:graphicFrameLocks xmlns:a="http://schemas.openxmlformats.org/drawingml/2006/main" noChangeAspect="1"/>
+            </wp:cNvGraphicFramePr>
+            <a:graphic xmlns:a="http://schemas.openxmlformats.org/drawingml/2006/main">
+              <a:graphicData uri="http://schemas.openxmlformats.org/drawingml/2006/picture">
+                <pic:pic xmlns:pic="http://schemas.openxmlformats.org/drawingml/2006/picture">
+                  <pic:nvPicPr>
+                    <pic:cNvPr id="1" name=""/>
+                    <pic:cNvPicPr/>
+                  </pic:nvPicPr>
+                  <pic:blipFill>
+                    <a:blip r:embed="rId27"/>
+                    <a:stretch>
+                      <a:fillRect/>
+                    </a:stretch>
+                  </pic:blipFill>
+                  <pic:spPr>
+                    <a:xfrm>
+                      <a:off x="0" y="0"/>
+                      <a:ext cx="5943600" cy="3343275"/>
+                    </a:xfrm>
+                    <a:prstGeom prst="rect">
+                      <a:avLst/>
+                    </a:prstGeom>
+                  </pic:spPr>
+                </pic:pic>
+              </a:graphicData>
+            </a:graphic>
+          </wp:inline>
+        </w:drawing>
       </w:r>
     </w:p>
     <w:sectPr>
+      <w:headerReference w:type="even" r:id="rId28"/>
+      <w:headerReference w:type="default" r:id="rId29"/>
+      <w:footerReference w:type="even" r:id="rId30"/>
+      <w:footerReference w:type="default" r:id="rId31"/>
+      <w:headerReference w:type="first" r:id="rId32"/>
+      <w:footerReference w:type="first" r:id="rId33"/>
       <w:pgSz w:w="12240" w:h="15840"/>
       <w:pgMar w:top="1440" w:right="1440" w:bottom="1440" w:left="1440" w:header="708" w:footer="708" w:gutter="0"/>
       <w:cols w:space="708"/>
@@ -1324,6 +2130,36 @@
 </w:endnotes>
 </file>
 
+<file path=word/footer1.xml><?xml version="1.0" encoding="utf-8"?>
+<w:ftr xmlns:wpc="http://schemas.microsoft.com/office/word/2010/wordprocessingCanvas" xmlns:mc="http://schemas.openxmlformats.org/markup-compatibility/2006" xmlns:o="urn:schemas-microsoft-com:office:office" xmlns:r="http://schemas.openxmlformats.org/officeDocument/2006/relationships" xmlns:m="http://schemas.openxmlformats.org/officeDocument/2006/math" xmlns:v="urn:schemas-microsoft-com:vml" xmlns:wp14="http://schemas.microsoft.com/office/word/2010/wordprocessingDrawing" xmlns:wp="http://schemas.openxmlformats.org/drawingml/2006/wordprocessingDrawing" xmlns:w10="urn:schemas-microsoft-com:office:word" xmlns:w="http://schemas.openxmlformats.org/wordprocessingml/2006/main" xmlns:w14="http://schemas.microsoft.com/office/word/2010/wordml" xmlns:w15="http://schemas.microsoft.com/office/word/2012/wordml" xmlns:wpg="http://schemas.microsoft.com/office/word/2010/wordprocessingGroup" xmlns:wpi="http://schemas.microsoft.com/office/word/2010/wordprocessingInk" xmlns:wne="http://schemas.microsoft.com/office/word/2006/wordml" xmlns:wps="http://schemas.microsoft.com/office/word/2010/wordprocessingShape" mc:Ignorable="w14 w15 wp14">
+  <w:p>
+    <w:pPr>
+      <w:pStyle w:val="Footer"/>
+    </w:pPr>
+  </w:p>
+</w:ftr>
+</file>
+
+<file path=word/footer2.xml><?xml version="1.0" encoding="utf-8"?>
+<w:ftr xmlns:wpc="http://schemas.microsoft.com/office/word/2010/wordprocessingCanvas" xmlns:mc="http://schemas.openxmlformats.org/markup-compatibility/2006" xmlns:o="urn:schemas-microsoft-com:office:office" xmlns:r="http://schemas.openxmlformats.org/officeDocument/2006/relationships" xmlns:m="http://schemas.openxmlformats.org/officeDocument/2006/math" xmlns:v="urn:schemas-microsoft-com:vml" xmlns:wp14="http://schemas.microsoft.com/office/word/2010/wordprocessingDrawing" xmlns:wp="http://schemas.openxmlformats.org/drawingml/2006/wordprocessingDrawing" xmlns:w10="urn:schemas-microsoft-com:office:word" xmlns:w="http://schemas.openxmlformats.org/wordprocessingml/2006/main" xmlns:w14="http://schemas.microsoft.com/office/word/2010/wordml" xmlns:w15="http://schemas.microsoft.com/office/word/2012/wordml" xmlns:wpg="http://schemas.microsoft.com/office/word/2010/wordprocessingGroup" xmlns:wpi="http://schemas.microsoft.com/office/word/2010/wordprocessingInk" xmlns:wne="http://schemas.microsoft.com/office/word/2006/wordml" xmlns:wps="http://schemas.microsoft.com/office/word/2010/wordprocessingShape" mc:Ignorable="w14 w15 wp14">
+  <w:p>
+    <w:pPr>
+      <w:pStyle w:val="Footer"/>
+    </w:pPr>
+  </w:p>
+</w:ftr>
+</file>
+
+<file path=word/footer3.xml><?xml version="1.0" encoding="utf-8"?>
+<w:ftr xmlns:wpc="http://schemas.microsoft.com/office/word/2010/wordprocessingCanvas" xmlns:mc="http://schemas.openxmlformats.org/markup-compatibility/2006" xmlns:o="urn:schemas-microsoft-com:office:office" xmlns:r="http://schemas.openxmlformats.org/officeDocument/2006/relationships" xmlns:m="http://schemas.openxmlformats.org/officeDocument/2006/math" xmlns:v="urn:schemas-microsoft-com:vml" xmlns:wp14="http://schemas.microsoft.com/office/word/2010/wordprocessingDrawing" xmlns:wp="http://schemas.openxmlformats.org/drawingml/2006/wordprocessingDrawing" xmlns:w10="urn:schemas-microsoft-com:office:word" xmlns:w="http://schemas.openxmlformats.org/wordprocessingml/2006/main" xmlns:w14="http://schemas.microsoft.com/office/word/2010/wordml" xmlns:w15="http://schemas.microsoft.com/office/word/2012/wordml" xmlns:wpg="http://schemas.microsoft.com/office/word/2010/wordprocessingGroup" xmlns:wpi="http://schemas.microsoft.com/office/word/2010/wordprocessingInk" xmlns:wne="http://schemas.microsoft.com/office/word/2006/wordml" xmlns:wps="http://schemas.microsoft.com/office/word/2010/wordprocessingShape" mc:Ignorable="w14 w15 wp14">
+  <w:p>
+    <w:pPr>
+      <w:pStyle w:val="Footer"/>
+    </w:pPr>
+  </w:p>
+</w:ftr>
+</file>
+
 <file path=word/footnotes.xml><?xml version="1.0" encoding="utf-8"?>
 <w:footnotes xmlns:wpc="http://schemas.microsoft.com/office/word/2010/wordprocessingCanvas" xmlns:mc="http://schemas.openxmlformats.org/markup-compatibility/2006" xmlns:o="urn:schemas-microsoft-com:office:office" xmlns:r="http://schemas.openxmlformats.org/officeDocument/2006/relationships" xmlns:m="http://schemas.openxmlformats.org/officeDocument/2006/math" xmlns:v="urn:schemas-microsoft-com:vml" xmlns:wp14="http://schemas.microsoft.com/office/word/2010/wordprocessingDrawing" xmlns:wp="http://schemas.openxmlformats.org/drawingml/2006/wordprocessingDrawing" xmlns:w10="urn:schemas-microsoft-com:office:word" xmlns:w="http://schemas.openxmlformats.org/wordprocessingml/2006/main" xmlns:w14="http://schemas.microsoft.com/office/word/2010/wordml" xmlns:w15="http://schemas.microsoft.com/office/word/2012/wordml" xmlns:wpg="http://schemas.microsoft.com/office/word/2010/wordprocessingGroup" xmlns:wpi="http://schemas.microsoft.com/office/word/2010/wordprocessingInk" xmlns:wne="http://schemas.microsoft.com/office/word/2006/wordml" xmlns:wps="http://schemas.microsoft.com/office/word/2010/wordprocessingShape" mc:Ignorable="w14 w15 wp14">
   <w:footnote w:type="separator" w:id="-1">
@@ -1347,6 +2183,36 @@
     </w:p>
   </w:footnote>
 </w:footnotes>
+</file>
+
+<file path=word/header1.xml><?xml version="1.0" encoding="utf-8"?>
+<w:hdr xmlns:wpc="http://schemas.microsoft.com/office/word/2010/wordprocessingCanvas" xmlns:mc="http://schemas.openxmlformats.org/markup-compatibility/2006" xmlns:o="urn:schemas-microsoft-com:office:office" xmlns:r="http://schemas.openxmlformats.org/officeDocument/2006/relationships" xmlns:m="http://schemas.openxmlformats.org/officeDocument/2006/math" xmlns:v="urn:schemas-microsoft-com:vml" xmlns:wp14="http://schemas.microsoft.com/office/word/2010/wordprocessingDrawing" xmlns:wp="http://schemas.openxmlformats.org/drawingml/2006/wordprocessingDrawing" xmlns:w10="urn:schemas-microsoft-com:office:word" xmlns:w="http://schemas.openxmlformats.org/wordprocessingml/2006/main" xmlns:w14="http://schemas.microsoft.com/office/word/2010/wordml" xmlns:w15="http://schemas.microsoft.com/office/word/2012/wordml" xmlns:wpg="http://schemas.microsoft.com/office/word/2010/wordprocessingGroup" xmlns:wpi="http://schemas.microsoft.com/office/word/2010/wordprocessingInk" xmlns:wne="http://schemas.microsoft.com/office/word/2006/wordml" xmlns:wps="http://schemas.microsoft.com/office/word/2010/wordprocessingShape" mc:Ignorable="w14 w15 wp14">
+  <w:p>
+    <w:pPr>
+      <w:pStyle w:val="Header"/>
+    </w:pPr>
+  </w:p>
+</w:hdr>
+</file>
+
+<file path=word/header2.xml><?xml version="1.0" encoding="utf-8"?>
+<w:hdr xmlns:wpc="http://schemas.microsoft.com/office/word/2010/wordprocessingCanvas" xmlns:mc="http://schemas.openxmlformats.org/markup-compatibility/2006" xmlns:o="urn:schemas-microsoft-com:office:office" xmlns:r="http://schemas.openxmlformats.org/officeDocument/2006/relationships" xmlns:m="http://schemas.openxmlformats.org/officeDocument/2006/math" xmlns:v="urn:schemas-microsoft-com:vml" xmlns:wp14="http://schemas.microsoft.com/office/word/2010/wordprocessingDrawing" xmlns:wp="http://schemas.openxmlformats.org/drawingml/2006/wordprocessingDrawing" xmlns:w10="urn:schemas-microsoft-com:office:word" xmlns:w="http://schemas.openxmlformats.org/wordprocessingml/2006/main" xmlns:w14="http://schemas.microsoft.com/office/word/2010/wordml" xmlns:w15="http://schemas.microsoft.com/office/word/2012/wordml" xmlns:wpg="http://schemas.microsoft.com/office/word/2010/wordprocessingGroup" xmlns:wpi="http://schemas.microsoft.com/office/word/2010/wordprocessingInk" xmlns:wne="http://schemas.microsoft.com/office/word/2006/wordml" xmlns:wps="http://schemas.microsoft.com/office/word/2010/wordprocessingShape" mc:Ignorable="w14 w15 wp14">
+  <w:p>
+    <w:pPr>
+      <w:pStyle w:val="Header"/>
+    </w:pPr>
+  </w:p>
+</w:hdr>
+</file>
+
+<file path=word/header3.xml><?xml version="1.0" encoding="utf-8"?>
+<w:hdr xmlns:wpc="http://schemas.microsoft.com/office/word/2010/wordprocessingCanvas" xmlns:mc="http://schemas.openxmlformats.org/markup-compatibility/2006" xmlns:o="urn:schemas-microsoft-com:office:office" xmlns:r="http://schemas.openxmlformats.org/officeDocument/2006/relationships" xmlns:m="http://schemas.openxmlformats.org/officeDocument/2006/math" xmlns:v="urn:schemas-microsoft-com:vml" xmlns:wp14="http://schemas.microsoft.com/office/word/2010/wordprocessingDrawing" xmlns:wp="http://schemas.openxmlformats.org/drawingml/2006/wordprocessingDrawing" xmlns:w10="urn:schemas-microsoft-com:office:word" xmlns:w="http://schemas.openxmlformats.org/wordprocessingml/2006/main" xmlns:w14="http://schemas.microsoft.com/office/word/2010/wordml" xmlns:w15="http://schemas.microsoft.com/office/word/2012/wordml" xmlns:wpg="http://schemas.microsoft.com/office/word/2010/wordprocessingGroup" xmlns:wpi="http://schemas.microsoft.com/office/word/2010/wordprocessingInk" xmlns:wne="http://schemas.microsoft.com/office/word/2006/wordml" xmlns:wps="http://schemas.microsoft.com/office/word/2010/wordprocessingShape" mc:Ignorable="w14 w15 wp14">
+  <w:p>
+    <w:pPr>
+      <w:pStyle w:val="Header"/>
+    </w:pPr>
+  </w:p>
+</w:hdr>
 </file>
 
 <file path=word/numbering.xml><?xml version="1.0" encoding="utf-8"?>
@@ -2087,6 +2953,56 @@
       <w:lang w:val="en-US"/>
     </w:rPr>
   </w:style>
+  <w:style w:type="paragraph" w:styleId="Header">
+    <w:name w:val="header"/>
+    <w:basedOn w:val="Normal"/>
+    <w:link w:val="HeaderChar"/>
+    <w:uiPriority w:val="99"/>
+    <w:unhideWhenUsed/>
+    <w:rsid w:val="000815A2"/>
+    <w:pPr>
+      <w:tabs>
+        <w:tab w:val="center" w:pos="4680"/>
+        <w:tab w:val="right" w:pos="9360"/>
+      </w:tabs>
+      <w:spacing w:after="0" w:line="240" w:lineRule="auto"/>
+    </w:pPr>
+  </w:style>
+  <w:style w:type="character" w:customStyle="1" w:styleId="HeaderChar">
+    <w:name w:val="Header Char"/>
+    <w:basedOn w:val="DefaultParagraphFont"/>
+    <w:link w:val="Header"/>
+    <w:uiPriority w:val="99"/>
+    <w:rsid w:val="000815A2"/>
+    <w:rPr>
+      <w:lang w:val="fr-CA"/>
+    </w:rPr>
+  </w:style>
+  <w:style w:type="paragraph" w:styleId="Footer">
+    <w:name w:val="footer"/>
+    <w:basedOn w:val="Normal"/>
+    <w:link w:val="FooterChar"/>
+    <w:uiPriority w:val="99"/>
+    <w:unhideWhenUsed/>
+    <w:rsid w:val="000815A2"/>
+    <w:pPr>
+      <w:tabs>
+        <w:tab w:val="center" w:pos="4680"/>
+        <w:tab w:val="right" w:pos="9360"/>
+      </w:tabs>
+      <w:spacing w:after="0" w:line="240" w:lineRule="auto"/>
+    </w:pPr>
+  </w:style>
+  <w:style w:type="character" w:customStyle="1" w:styleId="FooterChar">
+    <w:name w:val="Footer Char"/>
+    <w:basedOn w:val="DefaultParagraphFont"/>
+    <w:link w:val="Footer"/>
+    <w:uiPriority w:val="99"/>
+    <w:rsid w:val="000815A2"/>
+    <w:rPr>
+      <w:lang w:val="fr-CA"/>
+    </w:rPr>
+  </w:style>
 </w:styles>
 </file>
 
@@ -2390,7 +3306,7 @@
 </file>
 
 <file path=customXml/itemProps1.xml><?xml version="1.0" encoding="utf-8"?>
-<ds:datastoreItem xmlns:ds="http://schemas.openxmlformats.org/officeDocument/2006/customXml" ds:itemID="{70321D7A-F65D-4A2F-A679-F72368DC30AB}">
+<ds:datastoreItem xmlns:ds="http://schemas.openxmlformats.org/officeDocument/2006/customXml" ds:itemID="{B1070F36-835D-459E-BCFF-7FE579181EB1}">
   <ds:schemaRefs>
     <ds:schemaRef ds:uri="http://schemas.openxmlformats.org/officeDocument/2006/bibliography"/>
   </ds:schemaRefs>

</xml_diff>